<commit_message>
Changed a9 to a10
</commit_message>
<xml_diff>
--- a/PHY 1112/ASSIGNMENTS/ASSIGNMENT 10/PHY1112_Winter2024_Assignment10.docx
+++ b/PHY 1112/ASSIGNMENTS/ASSIGNMENT 10/PHY1112_Winter2024_Assignment10.docx
@@ -1,6 +1,6 @@
 
 <file path=word/document.xml><?xml version="1.0" encoding="utf-8"?>
-<w:document xmlns:wpc="http://schemas.microsoft.com/office/word/2010/wordprocessingCanvas" xmlns:cx="http://schemas.microsoft.com/office/drawing/2014/chartex" xmlns:cx1="http://schemas.microsoft.com/office/drawing/2015/9/8/chartex" xmlns:cx2="http://schemas.microsoft.com/office/drawing/2015/10/21/chartex" xmlns:cx3="http://schemas.microsoft.com/office/drawing/2016/5/9/chartex" xmlns:cx4="http://schemas.microsoft.com/office/drawing/2016/5/10/chartex" xmlns:cx5="http://schemas.microsoft.com/office/drawing/2016/5/11/chartex" xmlns:cx6="http://schemas.microsoft.com/office/drawing/2016/5/12/chartex" xmlns:cx7="http://schemas.microsoft.com/office/drawing/2016/5/13/chartex" xmlns:cx8="http://schemas.microsoft.com/office/drawing/2016/5/14/chartex" xmlns:mc="http://schemas.openxmlformats.org/markup-compatibility/2006" xmlns:aink="http://schemas.microsoft.com/office/drawing/2016/ink" xmlns:am3d="http://schemas.microsoft.com/office/drawing/2017/model3d" xmlns:o="urn:schemas-microsoft-com:office:office" xmlns:oel="http://schemas.microsoft.com/office/2019/extlst" xmlns:r="http://schemas.openxmlformats.org/officeDocument/2006/relationships" xmlns:m="http://schemas.openxmlformats.org/officeDocument/2006/math" xmlns:v="urn:schemas-microsoft-com:vml" xmlns:wp14="http://schemas.microsoft.com/office/word/2010/wordprocessingDrawing" xmlns:wp="http://schemas.openxmlformats.org/drawingml/2006/wordprocessingDrawing" xmlns:w10="urn:schemas-microsoft-com:office:word" xmlns:w="http://schemas.openxmlformats.org/wordprocessingml/2006/main" xmlns:w14="http://schemas.microsoft.com/office/word/2010/wordml" xmlns:w15="http://schemas.microsoft.com/office/word/2012/wordml" xmlns:w16cex="http://schemas.microsoft.com/office/word/2018/wordml/cex" xmlns:w16cid="http://schemas.microsoft.com/office/word/2016/wordml/cid" xmlns:w16="http://schemas.microsoft.com/office/word/2018/wordml" xmlns:w16sdtdh="http://schemas.microsoft.com/office/word/2020/wordml/sdtdatahash" xmlns:w16se="http://schemas.microsoft.com/office/word/2015/wordml/symex" xmlns:wpg="http://schemas.microsoft.com/office/word/2010/wordprocessingGroup" xmlns:wpi="http://schemas.microsoft.com/office/word/2010/wordprocessingInk" xmlns:wne="http://schemas.microsoft.com/office/word/2006/wordml" xmlns:wps="http://schemas.microsoft.com/office/word/2010/wordprocessingShape" mc:Ignorable="w14 w15 w16se w16cid w16 w16cex w16sdtdh wp14">
+<w:document xmlns:wpc="http://schemas.microsoft.com/office/word/2010/wordprocessingCanvas" xmlns:cx="http://schemas.microsoft.com/office/drawing/2014/chartex" xmlns:cx1="http://schemas.microsoft.com/office/drawing/2015/9/8/chartex" xmlns:cx2="http://schemas.microsoft.com/office/drawing/2015/10/21/chartex" xmlns:cx3="http://schemas.microsoft.com/office/drawing/2016/5/9/chartex" xmlns:cx4="http://schemas.microsoft.com/office/drawing/2016/5/10/chartex" xmlns:cx5="http://schemas.microsoft.com/office/drawing/2016/5/11/chartex" xmlns:cx6="http://schemas.microsoft.com/office/drawing/2016/5/12/chartex" xmlns:cx7="http://schemas.microsoft.com/office/drawing/2016/5/13/chartex" xmlns:cx8="http://schemas.microsoft.com/office/drawing/2016/5/14/chartex" xmlns:mc="http://schemas.openxmlformats.org/markup-compatibility/2006" xmlns:aink="http://schemas.microsoft.com/office/drawing/2016/ink" xmlns:am3d="http://schemas.microsoft.com/office/drawing/2017/model3d" xmlns:o="urn:schemas-microsoft-com:office:office" xmlns:oel="http://schemas.microsoft.com/office/2019/extlst" xmlns:r="http://schemas.openxmlformats.org/officeDocument/2006/relationships" xmlns:m="http://schemas.openxmlformats.org/officeDocument/2006/math" xmlns:v="urn:schemas-microsoft-com:vml" xmlns:wp14="http://schemas.microsoft.com/office/word/2010/wordprocessingDrawing" xmlns:wp="http://schemas.openxmlformats.org/drawingml/2006/wordprocessingDrawing" xmlns:w10="urn:schemas-microsoft-com:office:word" xmlns:w="http://schemas.openxmlformats.org/wordprocessingml/2006/main" xmlns:w14="http://schemas.microsoft.com/office/word/2010/wordml" xmlns:w15="http://schemas.microsoft.com/office/word/2012/wordml" xmlns:w16cex="http://schemas.microsoft.com/office/word/2018/wordml/cex" xmlns:w16cid="http://schemas.microsoft.com/office/word/2016/wordml/cid" xmlns:w16="http://schemas.microsoft.com/office/word/2018/wordml" xmlns:w16du="http://schemas.microsoft.com/office/word/2023/wordml/word16du" xmlns:w16sdtdh="http://schemas.microsoft.com/office/word/2020/wordml/sdtdatahash" xmlns:w16se="http://schemas.microsoft.com/office/word/2015/wordml/symex" xmlns:wpg="http://schemas.microsoft.com/office/word/2010/wordprocessingGroup" xmlns:wpi="http://schemas.microsoft.com/office/word/2010/wordprocessingInk" xmlns:wne="http://schemas.microsoft.com/office/word/2006/wordml" xmlns:wps="http://schemas.microsoft.com/office/word/2010/wordprocessingShape" mc:Ignorable="w14 w15 w16se w16cid w16 w16cex w16sdtdh w16du wp14">
   <w:body>
     <w:p>
       <w:pPr>
@@ -931,25 +931,7 @@
           <w:sz w:val="24"/>
           <w:szCs w:val="24"/>
         </w:rPr>
-        <w:t xml:space="preserve">measuring the yield of the sample before any of it decays </w:t>
-      </w:r>
-      <w:proofErr w:type="gramStart"/>
-      <w:r>
-        <w:rPr>
-          <w:rFonts w:ascii="Times New Roman" w:eastAsia="Aptos SemiBold" w:hAnsi="Times New Roman" w:cs="Times New Roman"/>
-          <w:sz w:val="24"/>
-          <w:szCs w:val="24"/>
-        </w:rPr>
-        <w:t>is</w:t>
-      </w:r>
-      <w:proofErr w:type="gramEnd"/>
-      <w:r>
-        <w:rPr>
-          <w:rFonts w:ascii="Times New Roman" w:eastAsia="Aptos SemiBold" w:hAnsi="Times New Roman" w:cs="Times New Roman"/>
-          <w:sz w:val="24"/>
-          <w:szCs w:val="24"/>
-        </w:rPr>
-        <w:t xml:space="preserve"> not an easy task. </w:t>
+        <w:t xml:space="preserve">measuring the yield of the sample before any of it decays is not an easy task. </w:t>
       </w:r>
     </w:p>
     <w:p>
@@ -971,7 +953,6 @@
           <w:szCs w:val="24"/>
         </w:rPr>
       </w:pPr>
-      <w:proofErr w:type="gramStart"/>
       <w:r>
         <w:rPr>
           <w:rFonts w:ascii="Times New Roman" w:eastAsia="Aptos SemiBold" w:hAnsi="Times New Roman" w:cs="Times New Roman"/>
@@ -986,16 +967,7 @@
           <w:sz w:val="24"/>
           <w:szCs w:val="24"/>
         </w:rPr>
-        <w:t xml:space="preserve"> the moment</w:t>
-      </w:r>
-      <w:proofErr w:type="gramEnd"/>
-      <w:r>
-        <w:rPr>
-          <w:rFonts w:ascii="Times New Roman" w:eastAsia="Aptos SemiBold" w:hAnsi="Times New Roman" w:cs="Times New Roman"/>
-          <w:sz w:val="24"/>
-          <w:szCs w:val="24"/>
-        </w:rPr>
-        <w:t xml:space="preserve"> of the atomic collision </w:t>
+        <w:t xml:space="preserve"> the moment of the atomic collision </w:t>
       </w:r>
       <w:r>
         <w:rPr>
@@ -1636,41 +1608,13 @@
         </w:rPr>
         <w:t xml:space="preserve"> function </w:t>
       </w:r>
-      <w:proofErr w:type="spellStart"/>
       <w:r>
         <w:rPr>
           <w:rFonts w:ascii="Courier New" w:eastAsia="Aptos SemiBold" w:hAnsi="Courier New" w:cs="Courier New"/>
           <w:sz w:val="24"/>
           <w:szCs w:val="24"/>
         </w:rPr>
-        <w:t>euler_</w:t>
-      </w:r>
-      <w:proofErr w:type="gramStart"/>
-      <w:r>
-        <w:rPr>
-          <w:rFonts w:ascii="Courier New" w:eastAsia="Aptos SemiBold" w:hAnsi="Courier New" w:cs="Courier New"/>
-          <w:sz w:val="24"/>
-          <w:szCs w:val="24"/>
-        </w:rPr>
-        <w:t>method</w:t>
-      </w:r>
-      <w:proofErr w:type="spellEnd"/>
-      <w:r>
-        <w:rPr>
-          <w:rFonts w:ascii="Courier New" w:eastAsia="Aptos SemiBold" w:hAnsi="Courier New" w:cs="Courier New"/>
-          <w:sz w:val="24"/>
-          <w:szCs w:val="24"/>
-        </w:rPr>
-        <w:t>(</w:t>
-      </w:r>
-      <w:proofErr w:type="gramEnd"/>
-      <w:r>
-        <w:rPr>
-          <w:rFonts w:ascii="Courier New" w:eastAsia="Aptos SemiBold" w:hAnsi="Courier New" w:cs="Courier New"/>
-          <w:sz w:val="24"/>
-          <w:szCs w:val="24"/>
-        </w:rPr>
-        <w:t>)</w:t>
+        <w:t>euler_method()</w:t>
       </w:r>
       <w:r>
         <w:rPr>
@@ -1943,6 +1887,7 @@
       <w:r>
         <w:rPr>
           <w:rFonts w:ascii="Times New Roman" w:eastAsia="Aptos SemiBold" w:hAnsi="Times New Roman" w:cs="Times New Roman"/>
+          <w:noProof/>
           <w:sz w:val="24"/>
           <w:szCs w:val="24"/>
         </w:rPr>
@@ -2032,8 +1977,6 @@
         </w:rPr>
         <w:t xml:space="preserve"> function </w:t>
       </w:r>
-      <w:proofErr w:type="spellStart"/>
-      <w:proofErr w:type="gramStart"/>
       <w:r>
         <w:rPr>
           <w:rFonts w:ascii="Courier New" w:eastAsia="Aptos SemiBold" w:hAnsi="Courier New" w:cs="Courier New"/>
@@ -2056,18 +1999,8 @@
           <w:sz w:val="24"/>
           <w:szCs w:val="24"/>
         </w:rPr>
-        <w:t>dt</w:t>
-      </w:r>
-      <w:proofErr w:type="spellEnd"/>
-      <w:r>
-        <w:rPr>
-          <w:rFonts w:ascii="Courier New" w:eastAsia="Aptos SemiBold" w:hAnsi="Courier New" w:cs="Courier New"/>
-          <w:sz w:val="24"/>
-          <w:szCs w:val="24"/>
-        </w:rPr>
-        <w:t>(</w:t>
-      </w:r>
-      <w:proofErr w:type="gramEnd"/>
+        <w:t>dt(</w:t>
+      </w:r>
       <w:r>
         <w:rPr>
           <w:rFonts w:ascii="Courier New" w:eastAsia="Aptos SemiBold" w:hAnsi="Courier New" w:cs="Courier New"/>
@@ -2380,14 +2313,15 @@
       <w:r>
         <w:rPr>
           <w:rFonts w:ascii="Times New Roman" w:eastAsia="Aptos SemiBold" w:hAnsi="Times New Roman" w:cs="Times New Roman"/>
+          <w:noProof/>
           <w:sz w:val="24"/>
           <w:szCs w:val="24"/>
         </w:rPr>
         <w:drawing>
-          <wp:inline distT="0" distB="0" distL="0" distR="0" wp14:anchorId="475F7884" wp14:editId="349F433C">
+          <wp:inline distT="0" distB="0" distL="0" distR="0" wp14:anchorId="475F7884" wp14:editId="305264FC">
             <wp:extent cx="5381625" cy="4333875"/>
             <wp:effectExtent l="0" t="0" r="9525" b="9525"/>
-            <wp:docPr id="1355140611" name="Picture 1" descr="A graph with a red line&#10;&#10;Description automatically generated"/>
+            <wp:docPr id="1355140611" name="Picture 1"/>
             <wp:cNvGraphicFramePr>
               <a:graphicFrameLocks xmlns:a="http://schemas.openxmlformats.org/drawingml/2006/main" noChangeAspect="1"/>
             </wp:cNvGraphicFramePr>
@@ -2395,11 +2329,17 @@
               <a:graphicData uri="http://schemas.openxmlformats.org/drawingml/2006/picture">
                 <pic:pic xmlns:pic="http://schemas.openxmlformats.org/drawingml/2006/picture">
                   <pic:nvPicPr>
-                    <pic:cNvPr id="1355140611" name="Picture 1" descr="A graph with a red line&#10;&#10;Description automatically generated"/>
+                    <pic:cNvPr id="1355140611" name="Picture 1"/>
                     <pic:cNvPicPr/>
                   </pic:nvPicPr>
                   <pic:blipFill>
-                    <a:blip r:embed="rId9"/>
+                    <a:blip r:embed="rId9">
+                      <a:extLst>
+                        <a:ext uri="{28A0092B-C50C-407E-A947-70E740481C1C}">
+                          <a14:useLocalDpi xmlns:a14="http://schemas.microsoft.com/office/drawing/2010/main" val="0"/>
+                        </a:ext>
+                      </a:extLst>
+                    </a:blip>
                     <a:stretch>
                       <a:fillRect/>
                     </a:stretch>
@@ -2461,33 +2401,15 @@
           <w:sz w:val="24"/>
           <w:szCs w:val="24"/>
         </w:rPr>
-        <w:t>≈ 1.33/</w:t>
-      </w:r>
-      <w:proofErr w:type="spellStart"/>
-      <w:r>
-        <w:rPr>
-          <w:rFonts w:ascii="Times New Roman" w:eastAsia="Aptos SemiBold" w:hAnsi="Times New Roman" w:cs="Times New Roman"/>
-          <w:sz w:val="24"/>
-          <w:szCs w:val="24"/>
-        </w:rPr>
-        <w:t>ms</w:t>
-      </w:r>
-      <w:r>
-        <w:rPr>
-          <w:rFonts w:ascii="Times New Roman" w:eastAsia="Aptos SemiBold" w:hAnsi="Times New Roman" w:cs="Times New Roman"/>
-          <w:sz w:val="24"/>
-          <w:szCs w:val="24"/>
-        </w:rPr>
-        <w:t>.</w:t>
-      </w:r>
-      <w:proofErr w:type="spellEnd"/>
-      <w:r>
-        <w:rPr>
-          <w:rFonts w:ascii="Times New Roman" w:eastAsia="Aptos SemiBold" w:hAnsi="Times New Roman" w:cs="Times New Roman"/>
-          <w:sz w:val="24"/>
-          <w:szCs w:val="24"/>
-        </w:rPr>
-        <w:t xml:space="preserve"> </w:t>
+        <w:t>≈ 1.33/ms</w:t>
+      </w:r>
+      <w:r>
+        <w:rPr>
+          <w:rFonts w:ascii="Times New Roman" w:eastAsia="Aptos SemiBold" w:hAnsi="Times New Roman" w:cs="Times New Roman"/>
+          <w:sz w:val="24"/>
+          <w:szCs w:val="24"/>
+        </w:rPr>
+        <w:t xml:space="preserve">. </w:t>
       </w:r>
     </w:p>
     <w:p>
@@ -2609,41 +2531,13 @@
         </w:rPr>
         <w:t xml:space="preserve">Utilize your </w:t>
       </w:r>
-      <w:proofErr w:type="spellStart"/>
       <w:r>
         <w:rPr>
           <w:rFonts w:ascii="Courier New" w:eastAsia="Aptos SemiBold" w:hAnsi="Courier New" w:cs="Courier New"/>
           <w:sz w:val="24"/>
           <w:szCs w:val="24"/>
         </w:rPr>
-        <w:t>euler_</w:t>
-      </w:r>
-      <w:proofErr w:type="gramStart"/>
-      <w:r>
-        <w:rPr>
-          <w:rFonts w:ascii="Courier New" w:eastAsia="Aptos SemiBold" w:hAnsi="Courier New" w:cs="Courier New"/>
-          <w:sz w:val="24"/>
-          <w:szCs w:val="24"/>
-        </w:rPr>
-        <w:t>method</w:t>
-      </w:r>
-      <w:proofErr w:type="spellEnd"/>
-      <w:r>
-        <w:rPr>
-          <w:rFonts w:ascii="Courier New" w:eastAsia="Aptos SemiBold" w:hAnsi="Courier New" w:cs="Courier New"/>
-          <w:sz w:val="24"/>
-          <w:szCs w:val="24"/>
-        </w:rPr>
-        <w:t>(</w:t>
-      </w:r>
-      <w:proofErr w:type="gramEnd"/>
-      <w:r>
-        <w:rPr>
-          <w:rFonts w:ascii="Courier New" w:eastAsia="Aptos SemiBold" w:hAnsi="Courier New" w:cs="Courier New"/>
-          <w:sz w:val="24"/>
-          <w:szCs w:val="24"/>
-        </w:rPr>
-        <w:t>)</w:t>
+        <w:t>euler_method()</w:t>
       </w:r>
       <w:r>
         <w:rPr>
@@ -3015,6 +2909,70 @@
     </w:p>
     <w:p>
       <w:pPr>
+        <w:pStyle w:val="ListParagraph"/>
+        <w:spacing w:after="0" w:line="240" w:lineRule="auto"/>
+        <w:rPr>
+          <w:rFonts w:ascii="Times New Roman" w:eastAsia="Aptos SemiBold" w:hAnsi="Times New Roman" w:cs="Times New Roman"/>
+          <w:sz w:val="24"/>
+          <w:szCs w:val="24"/>
+        </w:rPr>
+      </w:pPr>
+    </w:p>
+    <w:p>
+      <w:pPr>
+        <w:pStyle w:val="ListParagraph"/>
+        <w:spacing w:after="0" w:line="240" w:lineRule="auto"/>
+        <w:rPr>
+          <w:rFonts w:ascii="Times New Roman" w:eastAsia="Aptos SemiBold" w:hAnsi="Times New Roman" w:cs="Times New Roman"/>
+          <w:sz w:val="24"/>
+          <w:szCs w:val="24"/>
+        </w:rPr>
+      </w:pPr>
+      <w:r>
+        <w:rPr>
+          <w:rFonts w:ascii="Times New Roman" w:eastAsia="Aptos SemiBold" w:hAnsi="Times New Roman" w:cs="Times New Roman"/>
+          <w:sz w:val="24"/>
+          <w:szCs w:val="24"/>
+        </w:rPr>
+        <w:drawing>
+          <wp:inline distT="0" distB="0" distL="0" distR="0" wp14:anchorId="5D8DE3CC" wp14:editId="23B82C90">
+            <wp:extent cx="5943600" cy="334645"/>
+            <wp:effectExtent l="0" t="0" r="0" b="8255"/>
+            <wp:docPr id="681260912" name="Picture 1"/>
+            <wp:cNvGraphicFramePr>
+              <a:graphicFrameLocks xmlns:a="http://schemas.openxmlformats.org/drawingml/2006/main" noChangeAspect="1"/>
+            </wp:cNvGraphicFramePr>
+            <a:graphic xmlns:a="http://schemas.openxmlformats.org/drawingml/2006/main">
+              <a:graphicData uri="http://schemas.openxmlformats.org/drawingml/2006/picture">
+                <pic:pic xmlns:pic="http://schemas.openxmlformats.org/drawingml/2006/picture">
+                  <pic:nvPicPr>
+                    <pic:cNvPr id="681260912" name=""/>
+                    <pic:cNvPicPr/>
+                  </pic:nvPicPr>
+                  <pic:blipFill>
+                    <a:blip r:embed="rId10"/>
+                    <a:stretch>
+                      <a:fillRect/>
+                    </a:stretch>
+                  </pic:blipFill>
+                  <pic:spPr>
+                    <a:xfrm>
+                      <a:off x="0" y="0"/>
+                      <a:ext cx="5943600" cy="334645"/>
+                    </a:xfrm>
+                    <a:prstGeom prst="rect">
+                      <a:avLst/>
+                    </a:prstGeom>
+                  </pic:spPr>
+                </pic:pic>
+              </a:graphicData>
+            </a:graphic>
+          </wp:inline>
+        </w:drawing>
+      </w:r>
+    </w:p>
+    <w:p>
+      <w:pPr>
         <w:spacing w:after="0" w:line="240" w:lineRule="auto"/>
         <w:rPr>
           <w:rFonts w:ascii="Times New Roman" w:eastAsia="Aptos SemiBold" w:hAnsi="Times New Roman" w:cs="Times New Roman"/>
@@ -3179,6 +3137,469 @@
           <w:szCs w:val="24"/>
         </w:rPr>
       </w:pPr>
+    </w:p>
+    <w:p>
+      <w:pPr>
+        <w:pStyle w:val="ListParagraph"/>
+        <w:rPr>
+          <w:rFonts w:ascii="Times New Roman" w:eastAsia="Aptos SemiBold" w:hAnsi="Times New Roman" w:cs="Times New Roman"/>
+          <w:sz w:val="24"/>
+          <w:szCs w:val="24"/>
+        </w:rPr>
+      </w:pPr>
+      <w:r>
+        <w:rPr>
+          <w:rFonts w:ascii="Times New Roman" w:eastAsia="Aptos SemiBold" w:hAnsi="Times New Roman" w:cs="Times New Roman"/>
+          <w:sz w:val="24"/>
+          <w:szCs w:val="24"/>
+        </w:rPr>
+        <w:drawing>
+          <wp:inline distT="0" distB="0" distL="0" distR="0" wp14:anchorId="14A90DBC" wp14:editId="6743EF33">
+            <wp:extent cx="5524500" cy="4333875"/>
+            <wp:effectExtent l="0" t="0" r="0" b="9525"/>
+            <wp:docPr id="221271760" name="Picture 1"/>
+            <wp:cNvGraphicFramePr>
+              <a:graphicFrameLocks xmlns:a="http://schemas.openxmlformats.org/drawingml/2006/main" noChangeAspect="1"/>
+            </wp:cNvGraphicFramePr>
+            <a:graphic xmlns:a="http://schemas.openxmlformats.org/drawingml/2006/main">
+              <a:graphicData uri="http://schemas.openxmlformats.org/drawingml/2006/picture">
+                <pic:pic xmlns:pic="http://schemas.openxmlformats.org/drawingml/2006/picture">
+                  <pic:nvPicPr>
+                    <pic:cNvPr id="221271760" name="Picture 1"/>
+                    <pic:cNvPicPr/>
+                  </pic:nvPicPr>
+                  <pic:blipFill>
+                    <a:blip r:embed="rId11">
+                      <a:extLst>
+                        <a:ext uri="{28A0092B-C50C-407E-A947-70E740481C1C}">
+                          <a14:useLocalDpi xmlns:a14="http://schemas.microsoft.com/office/drawing/2010/main" val="0"/>
+                        </a:ext>
+                      </a:extLst>
+                    </a:blip>
+                    <a:stretch>
+                      <a:fillRect/>
+                    </a:stretch>
+                  </pic:blipFill>
+                  <pic:spPr>
+                    <a:xfrm>
+                      <a:off x="0" y="0"/>
+                      <a:ext cx="5524500" cy="4333875"/>
+                    </a:xfrm>
+                    <a:prstGeom prst="rect">
+                      <a:avLst/>
+                    </a:prstGeom>
+                  </pic:spPr>
+                </pic:pic>
+              </a:graphicData>
+            </a:graphic>
+          </wp:inline>
+        </w:drawing>
+      </w:r>
+    </w:p>
+    <w:p>
+      <w:pPr>
+        <w:pStyle w:val="ListParagraph"/>
+        <w:rPr>
+          <w:rFonts w:ascii="Times New Roman" w:eastAsia="Aptos SemiBold" w:hAnsi="Times New Roman" w:cs="Times New Roman"/>
+          <w:sz w:val="24"/>
+          <w:szCs w:val="24"/>
+        </w:rPr>
+      </w:pPr>
+      <w:r>
+        <w:rPr>
+          <w:rFonts w:ascii="Times New Roman" w:eastAsia="Aptos SemiBold" w:hAnsi="Times New Roman" w:cs="Times New Roman"/>
+          <w:b/>
+          <w:bCs/>
+          <w:sz w:val="24"/>
+          <w:szCs w:val="24"/>
+        </w:rPr>
+        <w:t xml:space="preserve">Figure 2. </w:t>
+      </w:r>
+      <w:r>
+        <w:rPr>
+          <w:rFonts w:ascii="Times New Roman" w:eastAsia="Aptos SemiBold" w:hAnsi="Times New Roman" w:cs="Times New Roman"/>
+          <w:sz w:val="24"/>
+          <w:szCs w:val="24"/>
+        </w:rPr>
+        <w:t xml:space="preserve">The mass of Uranium-214 with respect to time as found using Euler’s method with a step size </w:t>
+      </w:r>
+      <w:r>
+        <w:rPr>
+          <w:rFonts w:ascii="Times New Roman" w:eastAsia="Aptos SemiBold" w:hAnsi="Times New Roman" w:cs="Times New Roman"/>
+          <w:sz w:val="24"/>
+          <w:szCs w:val="24"/>
+        </w:rPr>
+        <w:t>h = -0.1</w:t>
+      </w:r>
+      <w:r>
+        <w:rPr>
+          <w:rFonts w:ascii="Times New Roman" w:eastAsia="Aptos SemiBold" w:hAnsi="Times New Roman" w:cs="Times New Roman"/>
+          <w:sz w:val="24"/>
+          <w:szCs w:val="24"/>
+        </w:rPr>
+        <w:t xml:space="preserve">, from t = 1.9 </w:t>
+      </w:r>
+      <w:r>
+        <w:rPr>
+          <w:rFonts w:ascii="Times New Roman" w:eastAsia="Aptos SemiBold" w:hAnsi="Times New Roman" w:cs="Times New Roman"/>
+          <w:i/>
+          <w:iCs/>
+          <w:sz w:val="24"/>
+          <w:szCs w:val="24"/>
+        </w:rPr>
+        <w:t>ms</w:t>
+      </w:r>
+      <w:r>
+        <w:rPr>
+          <w:rFonts w:ascii="Times New Roman" w:eastAsia="Aptos SemiBold" w:hAnsi="Times New Roman" w:cs="Times New Roman"/>
+          <w:sz w:val="24"/>
+          <w:szCs w:val="24"/>
+        </w:rPr>
+        <w:t xml:space="preserve"> to t = 0 </w:t>
+      </w:r>
+      <w:r>
+        <w:rPr>
+          <w:rFonts w:ascii="Times New Roman" w:eastAsia="Aptos SemiBold" w:hAnsi="Times New Roman" w:cs="Times New Roman"/>
+          <w:i/>
+          <w:iCs/>
+          <w:sz w:val="24"/>
+          <w:szCs w:val="24"/>
+        </w:rPr>
+        <w:t>ms</w:t>
+      </w:r>
+      <w:r>
+        <w:rPr>
+          <w:rFonts w:ascii="Times New Roman" w:eastAsia="Aptos SemiBold" w:hAnsi="Times New Roman" w:cs="Times New Roman"/>
+          <w:sz w:val="24"/>
+          <w:szCs w:val="24"/>
+        </w:rPr>
+        <w:t xml:space="preserve"> and a mass value of 20 ng at t = 1.9 </w:t>
+      </w:r>
+      <w:r>
+        <w:rPr>
+          <w:rFonts w:ascii="Times New Roman" w:eastAsia="Aptos SemiBold" w:hAnsi="Times New Roman" w:cs="Times New Roman"/>
+          <w:i/>
+          <w:iCs/>
+          <w:sz w:val="24"/>
+          <w:szCs w:val="24"/>
+        </w:rPr>
+        <w:t>ms</w:t>
+      </w:r>
+      <w:r>
+        <w:rPr>
+          <w:rFonts w:ascii="Times New Roman" w:eastAsia="Aptos SemiBold" w:hAnsi="Times New Roman" w:cs="Times New Roman"/>
+          <w:sz w:val="24"/>
+          <w:szCs w:val="24"/>
+        </w:rPr>
+        <w:t xml:space="preserve">. Note the initial mass of roughly </w:t>
+      </w:r>
+      <m:oMath>
+        <m:r>
+          <w:rPr>
+            <w:rFonts w:ascii="Cambria Math" w:eastAsia="Aptos SemiBold" w:hAnsi="Cambria Math" w:cs="Times New Roman"/>
+            <w:sz w:val="24"/>
+            <w:szCs w:val="24"/>
+          </w:rPr>
+          <m:t>2.15×</m:t>
+        </m:r>
+        <m:sSup>
+          <m:sSupPr>
+            <m:ctrlPr>
+              <w:rPr>
+                <w:rFonts w:ascii="Cambria Math" w:eastAsia="Aptos SemiBold" w:hAnsi="Cambria Math" w:cs="Times New Roman"/>
+                <w:i/>
+                <w:sz w:val="24"/>
+                <w:szCs w:val="24"/>
+              </w:rPr>
+            </m:ctrlPr>
+          </m:sSupPr>
+          <m:e>
+            <m:r>
+              <w:rPr>
+                <w:rFonts w:ascii="Cambria Math" w:eastAsia="Aptos SemiBold" w:hAnsi="Cambria Math" w:cs="Times New Roman"/>
+                <w:sz w:val="24"/>
+                <w:szCs w:val="24"/>
+              </w:rPr>
+              <m:t>10</m:t>
+            </m:r>
+          </m:e>
+          <m:sup>
+            <m:r>
+              <w:rPr>
+                <w:rFonts w:ascii="Cambria Math" w:eastAsia="Aptos SemiBold" w:hAnsi="Cambria Math" w:cs="Times New Roman"/>
+                <w:sz w:val="24"/>
+                <w:szCs w:val="24"/>
+              </w:rPr>
+              <m:t>-7</m:t>
+            </m:r>
+          </m:sup>
+        </m:sSup>
+      </m:oMath>
+      <w:r>
+        <w:rPr>
+          <w:rFonts w:ascii="Times New Roman" w:eastAsia="Aptos SemiBold" w:hAnsi="Times New Roman" w:cs="Times New Roman"/>
+          <w:sz w:val="24"/>
+          <w:szCs w:val="24"/>
+        </w:rPr>
+        <w:t>g</w:t>
+      </w:r>
+      <w:r>
+        <w:rPr>
+          <w:rFonts w:ascii="Times New Roman" w:eastAsia="Aptos SemiBold" w:hAnsi="Times New Roman" w:cs="Times New Roman"/>
+          <w:sz w:val="24"/>
+          <w:szCs w:val="24"/>
+        </w:rPr>
+        <w:t xml:space="preserve">  (215 ng).</w:t>
+      </w:r>
+    </w:p>
+    <w:p>
+      <w:pPr>
+        <w:pStyle w:val="ListParagraph"/>
+        <w:rPr>
+          <w:rFonts w:ascii="Times New Roman" w:eastAsia="Aptos SemiBold" w:hAnsi="Times New Roman" w:cs="Times New Roman"/>
+          <w:sz w:val="24"/>
+          <w:szCs w:val="24"/>
+        </w:rPr>
+      </w:pPr>
+    </w:p>
+    <w:p>
+      <w:pPr>
+        <w:pStyle w:val="ListParagraph"/>
+        <w:rPr>
+          <w:rFonts w:ascii="Times New Roman" w:eastAsia="Aptos SemiBold" w:hAnsi="Times New Roman" w:cs="Times New Roman"/>
+          <w:sz w:val="24"/>
+          <w:szCs w:val="24"/>
+        </w:rPr>
+      </w:pPr>
+      <w:r>
+        <w:rPr>
+          <w:rFonts w:ascii="Times New Roman" w:eastAsia="Aptos SemiBold" w:hAnsi="Times New Roman" w:cs="Times New Roman"/>
+          <w:sz w:val="24"/>
+          <w:szCs w:val="24"/>
+        </w:rPr>
+        <w:lastRenderedPageBreak/>
+        <w:drawing>
+          <wp:inline distT="0" distB="0" distL="0" distR="0" wp14:anchorId="223ACAB2" wp14:editId="235E8576">
+            <wp:extent cx="5438775" cy="4333875"/>
+            <wp:effectExtent l="0" t="0" r="9525" b="9525"/>
+            <wp:docPr id="1492619869" name="Picture 1"/>
+            <wp:cNvGraphicFramePr>
+              <a:graphicFrameLocks xmlns:a="http://schemas.openxmlformats.org/drawingml/2006/main" noChangeAspect="1"/>
+            </wp:cNvGraphicFramePr>
+            <a:graphic xmlns:a="http://schemas.openxmlformats.org/drawingml/2006/main">
+              <a:graphicData uri="http://schemas.openxmlformats.org/drawingml/2006/picture">
+                <pic:pic xmlns:pic="http://schemas.openxmlformats.org/drawingml/2006/picture">
+                  <pic:nvPicPr>
+                    <pic:cNvPr id="1492619869" name="Picture 1"/>
+                    <pic:cNvPicPr/>
+                  </pic:nvPicPr>
+                  <pic:blipFill>
+                    <a:blip r:embed="rId12">
+                      <a:extLst>
+                        <a:ext uri="{28A0092B-C50C-407E-A947-70E740481C1C}">
+                          <a14:useLocalDpi xmlns:a14="http://schemas.microsoft.com/office/drawing/2010/main" val="0"/>
+                        </a:ext>
+                      </a:extLst>
+                    </a:blip>
+                    <a:stretch>
+                      <a:fillRect/>
+                    </a:stretch>
+                  </pic:blipFill>
+                  <pic:spPr>
+                    <a:xfrm>
+                      <a:off x="0" y="0"/>
+                      <a:ext cx="5438775" cy="4333875"/>
+                    </a:xfrm>
+                    <a:prstGeom prst="rect">
+                      <a:avLst/>
+                    </a:prstGeom>
+                  </pic:spPr>
+                </pic:pic>
+              </a:graphicData>
+            </a:graphic>
+          </wp:inline>
+        </w:drawing>
+      </w:r>
+    </w:p>
+    <w:p>
+      <w:pPr>
+        <w:pStyle w:val="ListParagraph"/>
+        <w:rPr>
+          <w:rFonts w:ascii="Times New Roman" w:eastAsia="Aptos SemiBold" w:hAnsi="Times New Roman" w:cs="Times New Roman"/>
+          <w:sz w:val="24"/>
+          <w:szCs w:val="24"/>
+        </w:rPr>
+      </w:pPr>
+      <w:r>
+        <w:rPr>
+          <w:rFonts w:ascii="Times New Roman" w:eastAsia="Aptos SemiBold" w:hAnsi="Times New Roman" w:cs="Times New Roman"/>
+          <w:b/>
+          <w:bCs/>
+          <w:sz w:val="24"/>
+          <w:szCs w:val="24"/>
+        </w:rPr>
+        <w:t xml:space="preserve">Figure 3. </w:t>
+      </w:r>
+      <w:r>
+        <w:rPr>
+          <w:rFonts w:ascii="Times New Roman" w:eastAsia="Aptos SemiBold" w:hAnsi="Times New Roman" w:cs="Times New Roman"/>
+          <w:sz w:val="24"/>
+          <w:szCs w:val="24"/>
+        </w:rPr>
+        <w:t xml:space="preserve">The mass of Uranium-214 with respect to time as found using Euler’s method with a step size h = -0.01, </w:t>
+      </w:r>
+      <w:r>
+        <w:rPr>
+          <w:rFonts w:ascii="Times New Roman" w:eastAsia="Aptos SemiBold" w:hAnsi="Times New Roman" w:cs="Times New Roman"/>
+          <w:sz w:val="24"/>
+          <w:szCs w:val="24"/>
+        </w:rPr>
+        <w:t>from t = 1.9</w:t>
+      </w:r>
+      <w:r>
+        <w:rPr>
+          <w:rFonts w:ascii="Times New Roman" w:eastAsia="Aptos SemiBold" w:hAnsi="Times New Roman" w:cs="Times New Roman"/>
+          <w:sz w:val="24"/>
+          <w:szCs w:val="24"/>
+        </w:rPr>
+        <w:t xml:space="preserve"> </w:t>
+      </w:r>
+      <w:r>
+        <w:rPr>
+          <w:rFonts w:ascii="Times New Roman" w:eastAsia="Aptos SemiBold" w:hAnsi="Times New Roman" w:cs="Times New Roman"/>
+          <w:i/>
+          <w:iCs/>
+          <w:sz w:val="24"/>
+          <w:szCs w:val="24"/>
+        </w:rPr>
+        <w:t>ms</w:t>
+      </w:r>
+      <w:r>
+        <w:rPr>
+          <w:rFonts w:ascii="Times New Roman" w:eastAsia="Aptos SemiBold" w:hAnsi="Times New Roman" w:cs="Times New Roman"/>
+          <w:sz w:val="24"/>
+          <w:szCs w:val="24"/>
+        </w:rPr>
+        <w:t xml:space="preserve"> to t = 0 </w:t>
+      </w:r>
+      <w:r>
+        <w:rPr>
+          <w:rFonts w:ascii="Times New Roman" w:eastAsia="Aptos SemiBold" w:hAnsi="Times New Roman" w:cs="Times New Roman"/>
+          <w:i/>
+          <w:iCs/>
+          <w:sz w:val="24"/>
+          <w:szCs w:val="24"/>
+        </w:rPr>
+        <w:t>ms</w:t>
+      </w:r>
+      <w:r>
+        <w:rPr>
+          <w:rFonts w:ascii="Times New Roman" w:eastAsia="Aptos SemiBold" w:hAnsi="Times New Roman" w:cs="Times New Roman"/>
+          <w:sz w:val="24"/>
+          <w:szCs w:val="24"/>
+        </w:rPr>
+        <w:t xml:space="preserve"> </w:t>
+      </w:r>
+      <w:r>
+        <w:rPr>
+          <w:rFonts w:ascii="Times New Roman" w:eastAsia="Aptos SemiBold" w:hAnsi="Times New Roman" w:cs="Times New Roman"/>
+          <w:sz w:val="24"/>
+          <w:szCs w:val="24"/>
+        </w:rPr>
+        <w:t>and a mass value of 20 ng at t = 1.9</w:t>
+      </w:r>
+      <w:r>
+        <w:rPr>
+          <w:rFonts w:ascii="Times New Roman" w:eastAsia="Aptos SemiBold" w:hAnsi="Times New Roman" w:cs="Times New Roman"/>
+          <w:sz w:val="24"/>
+          <w:szCs w:val="24"/>
+        </w:rPr>
+        <w:t xml:space="preserve"> </w:t>
+      </w:r>
+      <w:r>
+        <w:rPr>
+          <w:rFonts w:ascii="Times New Roman" w:eastAsia="Aptos SemiBold" w:hAnsi="Times New Roman" w:cs="Times New Roman"/>
+          <w:i/>
+          <w:iCs/>
+          <w:sz w:val="24"/>
+          <w:szCs w:val="24"/>
+        </w:rPr>
+        <w:t>ms</w:t>
+      </w:r>
+      <w:r>
+        <w:rPr>
+          <w:rFonts w:ascii="Times New Roman" w:eastAsia="Aptos SemiBold" w:hAnsi="Times New Roman" w:cs="Times New Roman"/>
+          <w:sz w:val="24"/>
+          <w:szCs w:val="24"/>
+        </w:rPr>
+        <w:t xml:space="preserve">. </w:t>
+      </w:r>
+      <w:r>
+        <w:rPr>
+          <w:rFonts w:ascii="Times New Roman" w:eastAsia="Aptos SemiBold" w:hAnsi="Times New Roman" w:cs="Times New Roman"/>
+          <w:sz w:val="24"/>
+          <w:szCs w:val="24"/>
+        </w:rPr>
+        <w:t xml:space="preserve">Note the initial mass of roughly </w:t>
+      </w:r>
+      <m:oMath>
+        <m:r>
+          <w:rPr>
+            <w:rFonts w:ascii="Cambria Math" w:eastAsia="Aptos SemiBold" w:hAnsi="Cambria Math" w:cs="Times New Roman"/>
+            <w:sz w:val="24"/>
+            <w:szCs w:val="24"/>
+          </w:rPr>
+          <m:t>2.47×</m:t>
+        </m:r>
+        <m:sSup>
+          <m:sSupPr>
+            <m:ctrlPr>
+              <w:rPr>
+                <w:rFonts w:ascii="Cambria Math" w:eastAsia="Aptos SemiBold" w:hAnsi="Cambria Math" w:cs="Times New Roman"/>
+                <w:i/>
+                <w:sz w:val="24"/>
+                <w:szCs w:val="24"/>
+              </w:rPr>
+            </m:ctrlPr>
+          </m:sSupPr>
+          <m:e>
+            <m:r>
+              <w:rPr>
+                <w:rFonts w:ascii="Cambria Math" w:eastAsia="Aptos SemiBold" w:hAnsi="Cambria Math" w:cs="Times New Roman"/>
+                <w:sz w:val="24"/>
+                <w:szCs w:val="24"/>
+              </w:rPr>
+              <m:t>10</m:t>
+            </m:r>
+          </m:e>
+          <m:sup>
+            <m:r>
+              <w:rPr>
+                <w:rFonts w:ascii="Cambria Math" w:eastAsia="Aptos SemiBold" w:hAnsi="Cambria Math" w:cs="Times New Roman"/>
+                <w:sz w:val="24"/>
+                <w:szCs w:val="24"/>
+              </w:rPr>
+              <m:t>-7</m:t>
+            </m:r>
+          </m:sup>
+        </m:sSup>
+        <m:r>
+          <w:rPr>
+            <w:rFonts w:ascii="Cambria Math" w:eastAsia="Aptos SemiBold" w:hAnsi="Cambria Math" w:cs="Times New Roman"/>
+            <w:sz w:val="24"/>
+            <w:szCs w:val="24"/>
+          </w:rPr>
+          <m:t>g</m:t>
+        </m:r>
+      </m:oMath>
+      <w:r>
+        <w:rPr>
+          <w:rFonts w:ascii="Times New Roman" w:eastAsia="Aptos SemiBold" w:hAnsi="Times New Roman" w:cs="Times New Roman"/>
+          <w:sz w:val="24"/>
+          <w:szCs w:val="24"/>
+        </w:rPr>
+        <w:t xml:space="preserve">  (247 ng).</w:t>
+      </w:r>
     </w:p>
     <w:p>
       <w:pPr>
@@ -3690,6 +4111,134 @@
     </w:p>
     <w:p>
       <w:pPr>
+        <w:pStyle w:val="ListParagraph"/>
+        <w:spacing w:after="0" w:line="240" w:lineRule="auto"/>
+        <w:rPr>
+          <w:rFonts w:ascii="Times New Roman" w:eastAsia="Aptos SemiBold" w:hAnsi="Times New Roman" w:cs="Times New Roman"/>
+          <w:b/>
+          <w:bCs/>
+          <w:sz w:val="24"/>
+          <w:szCs w:val="24"/>
+        </w:rPr>
+      </w:pPr>
+    </w:p>
+    <w:p>
+      <w:pPr>
+        <w:pStyle w:val="ListParagraph"/>
+        <w:spacing w:after="0" w:line="240" w:lineRule="auto"/>
+        <w:rPr>
+          <w:rFonts w:ascii="Times New Roman" w:eastAsia="Aptos SemiBold" w:hAnsi="Times New Roman" w:cs="Times New Roman"/>
+          <w:sz w:val="24"/>
+          <w:szCs w:val="24"/>
+        </w:rPr>
+      </w:pPr>
+      <w:r>
+        <w:rPr>
+          <w:rFonts w:ascii="Times New Roman" w:eastAsia="Aptos SemiBold" w:hAnsi="Times New Roman" w:cs="Times New Roman"/>
+          <w:sz w:val="24"/>
+          <w:szCs w:val="24"/>
+        </w:rPr>
+        <w:drawing>
+          <wp:inline distT="0" distB="0" distL="0" distR="0" wp14:anchorId="31044A4B" wp14:editId="5C5CFBFF">
+            <wp:extent cx="5943600" cy="234315"/>
+            <wp:effectExtent l="0" t="0" r="0" b="0"/>
+            <wp:docPr id="723389082" name="Picture 1"/>
+            <wp:cNvGraphicFramePr>
+              <a:graphicFrameLocks xmlns:a="http://schemas.openxmlformats.org/drawingml/2006/main" noChangeAspect="1"/>
+            </wp:cNvGraphicFramePr>
+            <a:graphic xmlns:a="http://schemas.openxmlformats.org/drawingml/2006/main">
+              <a:graphicData uri="http://schemas.openxmlformats.org/drawingml/2006/picture">
+                <pic:pic xmlns:pic="http://schemas.openxmlformats.org/drawingml/2006/picture">
+                  <pic:nvPicPr>
+                    <pic:cNvPr id="723389082" name=""/>
+                    <pic:cNvPicPr/>
+                  </pic:nvPicPr>
+                  <pic:blipFill>
+                    <a:blip r:embed="rId13"/>
+                    <a:stretch>
+                      <a:fillRect/>
+                    </a:stretch>
+                  </pic:blipFill>
+                  <pic:spPr>
+                    <a:xfrm>
+                      <a:off x="0" y="0"/>
+                      <a:ext cx="5943600" cy="234315"/>
+                    </a:xfrm>
+                    <a:prstGeom prst="rect">
+                      <a:avLst/>
+                    </a:prstGeom>
+                  </pic:spPr>
+                </pic:pic>
+              </a:graphicData>
+            </a:graphic>
+          </wp:inline>
+        </w:drawing>
+      </w:r>
+    </w:p>
+    <w:p>
+      <w:pPr>
+        <w:pStyle w:val="ListParagraph"/>
+        <w:spacing w:after="0" w:line="240" w:lineRule="auto"/>
+        <w:rPr>
+          <w:rFonts w:ascii="Times New Roman" w:eastAsia="Aptos SemiBold" w:hAnsi="Times New Roman" w:cs="Times New Roman"/>
+          <w:sz w:val="24"/>
+          <w:szCs w:val="24"/>
+        </w:rPr>
+      </w:pPr>
+    </w:p>
+    <w:p>
+      <w:pPr>
+        <w:pStyle w:val="ListParagraph"/>
+        <w:spacing w:after="0" w:line="240" w:lineRule="auto"/>
+        <w:rPr>
+          <w:rFonts w:ascii="Times New Roman" w:eastAsia="Aptos SemiBold" w:hAnsi="Times New Roman" w:cs="Times New Roman"/>
+          <w:sz w:val="24"/>
+          <w:szCs w:val="24"/>
+        </w:rPr>
+      </w:pPr>
+      <w:r>
+        <w:rPr>
+          <w:rFonts w:ascii="Times New Roman" w:eastAsia="Aptos SemiBold" w:hAnsi="Times New Roman" w:cs="Times New Roman"/>
+          <w:sz w:val="24"/>
+          <w:szCs w:val="24"/>
+        </w:rPr>
+        <w:t xml:space="preserve">Comparing the different solutions (analytical, </w:t>
+      </w:r>
+      <w:r>
+        <w:rPr>
+          <w:rFonts w:ascii="Times New Roman" w:eastAsia="Aptos SemiBold" w:hAnsi="Times New Roman" w:cs="Times New Roman"/>
+          <w:sz w:val="24"/>
+          <w:szCs w:val="24"/>
+        </w:rPr>
+        <w:t>E</w:t>
+      </w:r>
+      <w:r>
+        <w:rPr>
+          <w:rFonts w:ascii="Times New Roman" w:eastAsia="Aptos SemiBold" w:hAnsi="Times New Roman" w:cs="Times New Roman"/>
+          <w:sz w:val="24"/>
+          <w:szCs w:val="24"/>
+        </w:rPr>
+        <w:t>uler h</w:t>
+      </w:r>
+      <w:r>
+        <w:rPr>
+          <w:rFonts w:ascii="Times New Roman" w:eastAsia="Aptos SemiBold" w:hAnsi="Times New Roman" w:cs="Times New Roman"/>
+          <w:sz w:val="24"/>
+          <w:szCs w:val="24"/>
+        </w:rPr>
+        <w:t xml:space="preserve"> = -0.1, Euler h = -0.01), we can conclude that a smaller step size h (and </w:t>
+      </w:r>
+      <w:r>
+        <w:rPr>
+          <w:rFonts w:ascii="Times New Roman" w:eastAsia="Aptos SemiBold" w:hAnsi="Times New Roman" w:cs="Times New Roman"/>
+          <w:sz w:val="24"/>
+          <w:szCs w:val="24"/>
+        </w:rPr>
+        <w:t>as a result a greater number of subintervals n) results in a more accurate result.</w:t>
+      </w:r>
+    </w:p>
+    <w:p>
+      <w:pPr>
         <w:spacing w:after="0" w:line="240" w:lineRule="auto"/>
         <w:rPr>
           <w:rFonts w:ascii="Times New Roman" w:eastAsia="Aptos SemiBold" w:hAnsi="Times New Roman" w:cs="Times New Roman"/>
@@ -4327,7 +4876,7 @@
                 <wp:cNvGraphicFramePr/>
                 <a:graphic xmlns:a="http://schemas.openxmlformats.org/drawingml/2006/main">
                   <a:graphicData uri="http://schemas.microsoft.com/office/word/2010/wordprocessingInk">
-                    <w14:contentPart bwMode="auto" r:id="rId10">
+                    <w14:contentPart bwMode="auto" r:id="rId14">
                       <w14:nvContentPartPr>
                         <w14:cNvContentPartPr/>
                       </w14:nvContentPartPr>
@@ -4363,7 +4912,7 @@
                 <o:lock v:ext="edit" aspectratio="t"/>
               </v:shapetype>
               <v:shape id="Ink 18" o:spid="_x0000_s1026" type="#_x0000_t75" style="position:absolute;margin-left:148.9pt;margin-top:-.95pt;width:113.7pt;height:14.1pt;z-index:251669504;visibility:visible;mso-wrap-style:square;mso-wrap-distance-left:9pt;mso-wrap-distance-top:0;mso-wrap-distance-right:9pt;mso-wrap-distance-bottom:0;mso-position-horizontal:absolute;mso-position-horizontal-relative:text;mso-position-vertical:absolute;mso-position-vertical-relative:text" o:gfxdata="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">
-                <v:imagedata r:id="rId11" o:title=""/>
+                <v:imagedata r:id="rId15" o:title=""/>
               </v:shape>
             </w:pict>
           </mc:Fallback>
@@ -4414,7 +4963,7 @@
                 <wp:cNvGraphicFramePr/>
                 <a:graphic xmlns:a="http://schemas.openxmlformats.org/drawingml/2006/main">
                   <a:graphicData uri="http://schemas.microsoft.com/office/word/2010/wordprocessingInk">
-                    <w14:contentPart bwMode="auto" r:id="rId12">
+                    <w14:contentPart bwMode="auto" r:id="rId16">
                       <w14:nvContentPartPr>
                         <w14:cNvContentPartPr/>
                       </w14:nvContentPartPr>
@@ -4431,7 +4980,7 @@
           <mc:Fallback>
             <w:pict>
               <v:shape w14:anchorId="41C4D17E" id="Ink 30" o:spid="_x0000_s1026" type="#_x0000_t75" style="position:absolute;margin-left:219.4pt;margin-top:2.85pt;width:4.25pt;height:5.7pt;z-index:251679744;visibility:visible;mso-wrap-style:square;mso-wrap-distance-left:9pt;mso-wrap-distance-top:0;mso-wrap-distance-right:9pt;mso-wrap-distance-bottom:0;mso-position-horizontal:absolute;mso-position-horizontal-relative:text;mso-position-vertical:absolute;mso-position-vertical-relative:text" o:gfxdata="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">
-                <v:imagedata r:id="rId13" o:title=""/>
+                <v:imagedata r:id="rId17" o:title=""/>
               </v:shape>
             </w:pict>
           </mc:Fallback>
@@ -4462,7 +5011,7 @@
                 <wp:cNvGraphicFramePr/>
                 <a:graphic xmlns:a="http://schemas.openxmlformats.org/drawingml/2006/main">
                   <a:graphicData uri="http://schemas.microsoft.com/office/word/2010/wordprocessingInk">
-                    <w14:contentPart bwMode="auto" r:id="rId14">
+                    <w14:contentPart bwMode="auto" r:id="rId18">
                       <w14:nvContentPartPr>
                         <w14:cNvContentPartPr/>
                       </w14:nvContentPartPr>
@@ -4479,7 +5028,7 @@
           <mc:Fallback>
             <w:pict>
               <v:shape w14:anchorId="3E0C843F" id="Ink 27" o:spid="_x0000_s1026" type="#_x0000_t75" style="position:absolute;margin-left:219.05pt;margin-top:1.5pt;width:.95pt;height:8.2pt;z-index:251678720;visibility:visible;mso-wrap-style:square;mso-wrap-distance-left:9pt;mso-wrap-distance-top:0;mso-wrap-distance-right:9pt;mso-wrap-distance-bottom:0;mso-position-horizontal:absolute;mso-position-horizontal-relative:text;mso-position-vertical:absolute;mso-position-vertical-relative:text" o:gfxdata="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">
-                <v:imagedata r:id="rId15" o:title=""/>
+                <v:imagedata r:id="rId19" o:title=""/>
               </v:shape>
             </w:pict>
           </mc:Fallback>
@@ -4520,7 +5069,7 @@
                 <wp:cNvGraphicFramePr/>
                 <a:graphic xmlns:a="http://schemas.openxmlformats.org/drawingml/2006/main">
                   <a:graphicData uri="http://schemas.microsoft.com/office/word/2010/wordprocessingInk">
-                    <w14:contentPart bwMode="auto" r:id="rId16">
+                    <w14:contentPart bwMode="auto" r:id="rId20">
                       <w14:nvContentPartPr>
                         <w14:cNvContentPartPr/>
                       </w14:nvContentPartPr>
@@ -4537,7 +5086,7 @@
           <mc:Fallback>
             <w:pict>
               <v:shape w14:anchorId="5075A441" id="Ink 73" o:spid="_x0000_s1026" type="#_x0000_t75" style="position:absolute;margin-left:231.2pt;margin-top:9.4pt;width:51.7pt;height:6.3pt;z-index:251723776;visibility:visible;mso-wrap-style:square;mso-wrap-distance-left:9pt;mso-wrap-distance-top:0;mso-wrap-distance-right:9pt;mso-wrap-distance-bottom:0;mso-position-horizontal:absolute;mso-position-horizontal-relative:text;mso-position-vertical:absolute;mso-position-vertical-relative:text" o:gfxdata="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">
-                <v:imagedata r:id="rId17" o:title=""/>
+                <v:imagedata r:id="rId21" o:title=""/>
               </v:shape>
             </w:pict>
           </mc:Fallback>
@@ -4568,7 +5117,7 @@
                 <wp:cNvGraphicFramePr/>
                 <a:graphic xmlns:a="http://schemas.openxmlformats.org/drawingml/2006/main">
                   <a:graphicData uri="http://schemas.microsoft.com/office/word/2010/wordprocessingInk">
-                    <w14:contentPart bwMode="auto" r:id="rId18">
+                    <w14:contentPart bwMode="auto" r:id="rId22">
                       <w14:nvContentPartPr>
                         <w14:cNvContentPartPr/>
                       </w14:nvContentPartPr>
@@ -4591,7 +5140,7 @@
           <mc:Fallback>
             <w:pict>
               <v:shape w14:anchorId="32F181C8" id="Ink 61" o:spid="_x0000_s1026" type="#_x0000_t75" style="position:absolute;margin-left:230.8pt;margin-top:13.85pt;width:1.25pt;height:.95pt;z-index:251711488;visibility:visible;mso-wrap-style:square;mso-width-percent:0;mso-height-percent:0;mso-wrap-distance-left:9pt;mso-wrap-distance-top:0;mso-wrap-distance-right:9pt;mso-wrap-distance-bottom:0;mso-position-horizontal:absolute;mso-position-horizontal-relative:text;mso-position-vertical:absolute;mso-position-vertical-relative:text;mso-width-percent:0;mso-height-percent:0;mso-width-relative:margin;mso-height-relative:margin" o:gfxdata="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">
-                <v:imagedata r:id="rId19" o:title=""/>
+                <v:imagedata r:id="rId23" o:title=""/>
               </v:shape>
             </w:pict>
           </mc:Fallback>
@@ -4622,7 +5171,7 @@
                 <wp:cNvGraphicFramePr/>
                 <a:graphic xmlns:a="http://schemas.openxmlformats.org/drawingml/2006/main">
                   <a:graphicData uri="http://schemas.microsoft.com/office/word/2010/wordprocessingInk">
-                    <w14:contentPart bwMode="auto" r:id="rId20">
+                    <w14:contentPart bwMode="auto" r:id="rId24">
                       <w14:nvContentPartPr>
                         <w14:cNvContentPartPr/>
                       </w14:nvContentPartPr>
@@ -4642,7 +5191,7 @@
           <mc:Fallback>
             <w:pict>
               <v:shape w14:anchorId="3BB7F4BB" id="Ink 26" o:spid="_x0000_s1026" type="#_x0000_t75" style="position:absolute;margin-left:186.65pt;margin-top:-31.45pt;width:49.2pt;height:80pt;z-index:251677696;visibility:visible;mso-wrap-style:square;mso-width-percent:0;mso-wrap-distance-left:9pt;mso-wrap-distance-top:0;mso-wrap-distance-right:9pt;mso-wrap-distance-bottom:0;mso-position-horizontal:absolute;mso-position-horizontal-relative:text;mso-position-vertical:absolute;mso-position-vertical-relative:text;mso-width-percent:0;mso-width-relative:margin" o:gfxdata="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">
-                <v:imagedata r:id="rId21" o:title=""/>
+                <v:imagedata r:id="rId25" o:title=""/>
               </v:shape>
             </w:pict>
           </mc:Fallback>
@@ -4693,7 +5242,7 @@
                 <wp:cNvGraphicFramePr/>
                 <a:graphic xmlns:a="http://schemas.openxmlformats.org/drawingml/2006/main">
                   <a:graphicData uri="http://schemas.microsoft.com/office/word/2010/wordprocessingInk">
-                    <w14:contentPart bwMode="auto" r:id="rId22">
+                    <w14:contentPart bwMode="auto" r:id="rId26">
                       <w14:nvContentPartPr>
                         <w14:cNvContentPartPr/>
                       </w14:nvContentPartPr>
@@ -4710,7 +5259,7 @@
           <mc:Fallback>
             <w:pict>
               <v:shape w14:anchorId="00B705F9" id="Ink 60" o:spid="_x0000_s1026" type="#_x0000_t75" style="position:absolute;margin-left:254.1pt;margin-top:.4pt;width:.85pt;height:.85pt;z-index:251710464;visibility:visible;mso-wrap-style:square;mso-wrap-distance-left:9pt;mso-wrap-distance-top:0;mso-wrap-distance-right:9pt;mso-wrap-distance-bottom:0;mso-position-horizontal:absolute;mso-position-horizontal-relative:text;mso-position-vertical:absolute;mso-position-vertical-relative:text" o:gfxdata="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">
-                <v:imagedata r:id="rId23" o:title=""/>
+                <v:imagedata r:id="rId27" o:title=""/>
               </v:shape>
             </w:pict>
           </mc:Fallback>
@@ -4742,25 +5291,7 @@
           <w:sz w:val="24"/>
           <w:szCs w:val="24"/>
         </w:rPr>
-        <w:t xml:space="preserve">Let’s now imagine we pull the mass </w:t>
-      </w:r>
-      <w:proofErr w:type="gramStart"/>
-      <w:r>
-        <w:rPr>
-          <w:rFonts w:ascii="Times New Roman" w:eastAsia="Aptos SemiBold" w:hAnsi="Times New Roman" w:cs="Times New Roman"/>
-          <w:sz w:val="24"/>
-          <w:szCs w:val="24"/>
-        </w:rPr>
-        <w:t>down, and</w:t>
-      </w:r>
-      <w:proofErr w:type="gramEnd"/>
-      <w:r>
-        <w:rPr>
-          <w:rFonts w:ascii="Times New Roman" w:eastAsia="Aptos SemiBold" w:hAnsi="Times New Roman" w:cs="Times New Roman"/>
-          <w:sz w:val="24"/>
-          <w:szCs w:val="24"/>
-        </w:rPr>
-        <w:t xml:space="preserve"> let go. The mass will start bobbing up and down. Eventually it will return to its rest position because there is also damping in this system</w:t>
+        <w:t>Let’s now imagine we pull the mass down, and let go. The mass will start bobbing up and down. Eventually it will return to its rest position because there is also damping in this system</w:t>
       </w:r>
       <w:r>
         <w:rPr>
@@ -6005,18 +6536,8 @@
           <w:sz w:val="24"/>
           <w:szCs w:val="24"/>
         </w:rPr>
-        <w:t xml:space="preserve">the following system of </w:t>
-      </w:r>
-      <w:proofErr w:type="gramStart"/>
-      <w:r>
-        <w:rPr>
-          <w:rFonts w:ascii="Times New Roman" w:eastAsia="Aptos SemiBold" w:hAnsi="Times New Roman" w:cs="Times New Roman"/>
-          <w:sz w:val="24"/>
-          <w:szCs w:val="24"/>
-        </w:rPr>
-        <w:t>ODEs</w:t>
-      </w:r>
-      <w:proofErr w:type="gramEnd"/>
+        <w:t>the following system of ODEs</w:t>
+      </w:r>
     </w:p>
     <w:p>
       <w:pPr>
@@ -7573,23 +8094,13 @@
         </w:rPr>
         <w:t xml:space="preserve">to </w:t>
       </w:r>
-      <w:proofErr w:type="gramStart"/>
-      <w:r>
-        <w:rPr>
-          <w:rFonts w:ascii="Times New Roman" w:eastAsia="Aptos SemiBold" w:hAnsi="Times New Roman" w:cs="Times New Roman"/>
-          <w:sz w:val="24"/>
-          <w:szCs w:val="24"/>
-        </w:rPr>
-        <w:t>a number of</w:t>
-      </w:r>
-      <w:proofErr w:type="gramEnd"/>
-      <w:r>
-        <w:rPr>
-          <w:rFonts w:ascii="Times New Roman" w:eastAsia="Aptos SemiBold" w:hAnsi="Times New Roman" w:cs="Times New Roman"/>
-          <w:sz w:val="24"/>
-          <w:szCs w:val="24"/>
-        </w:rPr>
-        <w:t xml:space="preserve"> points</w:t>
+      <w:r>
+        <w:rPr>
+          <w:rFonts w:ascii="Times New Roman" w:eastAsia="Aptos SemiBold" w:hAnsi="Times New Roman" w:cs="Times New Roman"/>
+          <w:sz w:val="24"/>
+          <w:szCs w:val="24"/>
+        </w:rPr>
+        <w:t>a number of points</w:t>
       </w:r>
       <w:r>
         <w:rPr>
@@ -8175,19 +8686,32 @@
           <w:sz w:val="24"/>
           <w:szCs w:val="24"/>
         </w:rPr>
-        <w:t>SciPy’s `</w:t>
-      </w:r>
-      <w:proofErr w:type="spellStart"/>
-      <w:proofErr w:type="gramStart"/>
-      <w:r>
-        <w:rPr>
-          <w:rFonts w:ascii="Times New Roman" w:eastAsia="Aptos SemiBold" w:hAnsi="Times New Roman" w:cs="Times New Roman"/>
-          <w:sz w:val="24"/>
-          <w:szCs w:val="24"/>
-        </w:rPr>
-        <w:t>scipy.integrate</w:t>
-      </w:r>
-      <w:proofErr w:type="gramEnd"/>
+        <w:t>SciPy’s `scipy.integrate.</w:t>
+      </w:r>
+      <w:r>
+        <w:rPr>
+          <w:rFonts w:ascii="Times New Roman" w:eastAsia="Aptos SemiBold" w:hAnsi="Times New Roman" w:cs="Times New Roman"/>
+          <w:sz w:val="24"/>
+          <w:szCs w:val="24"/>
+        </w:rPr>
+        <w:t xml:space="preserve">solve_ivp` </w:t>
+      </w:r>
+      <w:r>
+        <w:rPr>
+          <w:rFonts w:ascii="Times New Roman" w:eastAsia="Aptos SemiBold" w:hAnsi="Times New Roman" w:cs="Times New Roman"/>
+          <w:sz w:val="24"/>
+          <w:szCs w:val="24"/>
+        </w:rPr>
+        <w:t xml:space="preserve">function, </w:t>
+      </w:r>
+      <w:r>
+        <w:rPr>
+          <w:rFonts w:ascii="Times New Roman" w:eastAsia="Aptos SemiBold" w:hAnsi="Times New Roman" w:cs="Times New Roman"/>
+          <w:sz w:val="24"/>
+          <w:szCs w:val="24"/>
+        </w:rPr>
+        <w:t>a simple ODE solver for initial value problems</w:t>
+      </w:r>
       <w:r>
         <w:rPr>
           <w:rFonts w:ascii="Times New Roman" w:eastAsia="Aptos SemiBold" w:hAnsi="Times New Roman" w:cs="Times New Roman"/>
@@ -8202,47 +8726,6 @@
           <w:sz w:val="24"/>
           <w:szCs w:val="24"/>
         </w:rPr>
-        <w:t>solve_ivp</w:t>
-      </w:r>
-      <w:proofErr w:type="spellEnd"/>
-      <w:r>
-        <w:rPr>
-          <w:rFonts w:ascii="Times New Roman" w:eastAsia="Aptos SemiBold" w:hAnsi="Times New Roman" w:cs="Times New Roman"/>
-          <w:sz w:val="24"/>
-          <w:szCs w:val="24"/>
-        </w:rPr>
-        <w:t xml:space="preserve">` </w:t>
-      </w:r>
-      <w:r>
-        <w:rPr>
-          <w:rFonts w:ascii="Times New Roman" w:eastAsia="Aptos SemiBold" w:hAnsi="Times New Roman" w:cs="Times New Roman"/>
-          <w:sz w:val="24"/>
-          <w:szCs w:val="24"/>
-        </w:rPr>
-        <w:t xml:space="preserve">function, </w:t>
-      </w:r>
-      <w:r>
-        <w:rPr>
-          <w:rFonts w:ascii="Times New Roman" w:eastAsia="Aptos SemiBold" w:hAnsi="Times New Roman" w:cs="Times New Roman"/>
-          <w:sz w:val="24"/>
-          <w:szCs w:val="24"/>
-        </w:rPr>
-        <w:t>a simple ODE solver for initial value problems</w:t>
-      </w:r>
-      <w:r>
-        <w:rPr>
-          <w:rFonts w:ascii="Times New Roman" w:eastAsia="Aptos SemiBold" w:hAnsi="Times New Roman" w:cs="Times New Roman"/>
-          <w:sz w:val="24"/>
-          <w:szCs w:val="24"/>
-        </w:rPr>
-        <w:t>.</w:t>
-      </w:r>
-      <w:r>
-        <w:rPr>
-          <w:rFonts w:ascii="Times New Roman" w:eastAsia="Aptos SemiBold" w:hAnsi="Times New Roman" w:cs="Times New Roman"/>
-          <w:sz w:val="24"/>
-          <w:szCs w:val="24"/>
-        </w:rPr>
         <w:t xml:space="preserve"> </w:t>
       </w:r>
       <w:r>
@@ -8267,35 +8750,7 @@
           <w:sz w:val="24"/>
           <w:szCs w:val="24"/>
         </w:rPr>
-        <w:t>you obtain with `</w:t>
-      </w:r>
-      <w:proofErr w:type="spellStart"/>
-      <w:proofErr w:type="gramStart"/>
-      <w:r>
-        <w:rPr>
-          <w:rFonts w:ascii="Times New Roman" w:eastAsia="Aptos SemiBold" w:hAnsi="Times New Roman" w:cs="Times New Roman"/>
-          <w:sz w:val="24"/>
-          <w:szCs w:val="24"/>
-        </w:rPr>
-        <w:t>scipy.integrate</w:t>
-      </w:r>
-      <w:proofErr w:type="gramEnd"/>
-      <w:r>
-        <w:rPr>
-          <w:rFonts w:ascii="Times New Roman" w:eastAsia="Aptos SemiBold" w:hAnsi="Times New Roman" w:cs="Times New Roman"/>
-          <w:sz w:val="24"/>
-          <w:szCs w:val="24"/>
-        </w:rPr>
-        <w:t>.solve_ivp</w:t>
-      </w:r>
-      <w:proofErr w:type="spellEnd"/>
-      <w:r>
-        <w:rPr>
-          <w:rFonts w:ascii="Times New Roman" w:eastAsia="Aptos SemiBold" w:hAnsi="Times New Roman" w:cs="Times New Roman"/>
-          <w:sz w:val="24"/>
-          <w:szCs w:val="24"/>
-        </w:rPr>
-        <w:t xml:space="preserve">`  </w:t>
+        <w:t xml:space="preserve">you obtain with `scipy.integrate.solve_ivp`  </w:t>
       </w:r>
       <w:r>
         <w:rPr>
@@ -8447,8 +8902,8 @@
       </w:r>
     </w:p>
     <w:sectPr>
-      <w:headerReference w:type="default" r:id="rId24"/>
-      <w:footerReference w:type="default" r:id="rId25"/>
+      <w:headerReference w:type="default" r:id="rId28"/>
+      <w:footerReference w:type="default" r:id="rId29"/>
       <w:pgSz w:w="12240" w:h="15840"/>
       <w:pgMar w:top="1440" w:right="1440" w:bottom="1440" w:left="1440" w:header="720" w:footer="720" w:gutter="0"/>
       <w:cols w:space="720"/>
@@ -8460,7 +8915,7 @@
 </file>
 
 <file path=word/endnotes.xml><?xml version="1.0" encoding="utf-8"?>
-<w:endnotes xmlns:wpc="http://schemas.microsoft.com/office/word/2010/wordprocessingCanvas" xmlns:cx="http://schemas.microsoft.com/office/drawing/2014/chartex" xmlns:cx1="http://schemas.microsoft.com/office/drawing/2015/9/8/chartex" xmlns:cx2="http://schemas.microsoft.com/office/drawing/2015/10/21/chartex" xmlns:cx3="http://schemas.microsoft.com/office/drawing/2016/5/9/chartex" xmlns:cx4="http://schemas.microsoft.com/office/drawing/2016/5/10/chartex" xmlns:cx5="http://schemas.microsoft.com/office/drawing/2016/5/11/chartex" xmlns:cx6="http://schemas.microsoft.com/office/drawing/2016/5/12/chartex" xmlns:cx7="http://schemas.microsoft.com/office/drawing/2016/5/13/chartex" xmlns:cx8="http://schemas.microsoft.com/office/drawing/2016/5/14/chartex" xmlns:mc="http://schemas.openxmlformats.org/markup-compatibility/2006" xmlns:aink="http://schemas.microsoft.com/office/drawing/2016/ink" xmlns:am3d="http://schemas.microsoft.com/office/drawing/2017/model3d" xmlns:o="urn:schemas-microsoft-com:office:office" xmlns:oel="http://schemas.microsoft.com/office/2019/extlst" xmlns:r="http://schemas.openxmlformats.org/officeDocument/2006/relationships" xmlns:m="http://schemas.openxmlformats.org/officeDocument/2006/math" xmlns:v="urn:schemas-microsoft-com:vml" xmlns:wp14="http://schemas.microsoft.com/office/word/2010/wordprocessingDrawing" xmlns:wp="http://schemas.openxmlformats.org/drawingml/2006/wordprocessingDrawing" xmlns:w10="urn:schemas-microsoft-com:office:word" xmlns:w="http://schemas.openxmlformats.org/wordprocessingml/2006/main" xmlns:w14="http://schemas.microsoft.com/office/word/2010/wordml" xmlns:w15="http://schemas.microsoft.com/office/word/2012/wordml" xmlns:w16cex="http://schemas.microsoft.com/office/word/2018/wordml/cex" xmlns:w16cid="http://schemas.microsoft.com/office/word/2016/wordml/cid" xmlns:w16="http://schemas.microsoft.com/office/word/2018/wordml" xmlns:w16sdtdh="http://schemas.microsoft.com/office/word/2020/wordml/sdtdatahash" xmlns:w16se="http://schemas.microsoft.com/office/word/2015/wordml/symex" xmlns:wpg="http://schemas.microsoft.com/office/word/2010/wordprocessingGroup" xmlns:wpi="http://schemas.microsoft.com/office/word/2010/wordprocessingInk" xmlns:wne="http://schemas.microsoft.com/office/word/2006/wordml" xmlns:wps="http://schemas.microsoft.com/office/word/2010/wordprocessingShape" mc:Ignorable="w14 w15 w16se w16cid w16 w16cex w16sdtdh wp14">
+<w:endnotes xmlns:wpc="http://schemas.microsoft.com/office/word/2010/wordprocessingCanvas" xmlns:cx="http://schemas.microsoft.com/office/drawing/2014/chartex" xmlns:cx1="http://schemas.microsoft.com/office/drawing/2015/9/8/chartex" xmlns:cx2="http://schemas.microsoft.com/office/drawing/2015/10/21/chartex" xmlns:cx3="http://schemas.microsoft.com/office/drawing/2016/5/9/chartex" xmlns:cx4="http://schemas.microsoft.com/office/drawing/2016/5/10/chartex" xmlns:cx5="http://schemas.microsoft.com/office/drawing/2016/5/11/chartex" xmlns:cx6="http://schemas.microsoft.com/office/drawing/2016/5/12/chartex" xmlns:cx7="http://schemas.microsoft.com/office/drawing/2016/5/13/chartex" xmlns:cx8="http://schemas.microsoft.com/office/drawing/2016/5/14/chartex" xmlns:mc="http://schemas.openxmlformats.org/markup-compatibility/2006" xmlns:aink="http://schemas.microsoft.com/office/drawing/2016/ink" xmlns:am3d="http://schemas.microsoft.com/office/drawing/2017/model3d" xmlns:o="urn:schemas-microsoft-com:office:office" xmlns:oel="http://schemas.microsoft.com/office/2019/extlst" xmlns:r="http://schemas.openxmlformats.org/officeDocument/2006/relationships" xmlns:m="http://schemas.openxmlformats.org/officeDocument/2006/math" xmlns:v="urn:schemas-microsoft-com:vml" xmlns:wp14="http://schemas.microsoft.com/office/word/2010/wordprocessingDrawing" xmlns:wp="http://schemas.openxmlformats.org/drawingml/2006/wordprocessingDrawing" xmlns:w10="urn:schemas-microsoft-com:office:word" xmlns:w="http://schemas.openxmlformats.org/wordprocessingml/2006/main" xmlns:w14="http://schemas.microsoft.com/office/word/2010/wordml" xmlns:w15="http://schemas.microsoft.com/office/word/2012/wordml" xmlns:w16cex="http://schemas.microsoft.com/office/word/2018/wordml/cex" xmlns:w16cid="http://schemas.microsoft.com/office/word/2016/wordml/cid" xmlns:w16="http://schemas.microsoft.com/office/word/2018/wordml" xmlns:w16du="http://schemas.microsoft.com/office/word/2023/wordml/word16du" xmlns:w16sdtdh="http://schemas.microsoft.com/office/word/2020/wordml/sdtdatahash" xmlns:w16se="http://schemas.microsoft.com/office/word/2015/wordml/symex" xmlns:wpg="http://schemas.microsoft.com/office/word/2010/wordprocessingGroup" xmlns:wpi="http://schemas.microsoft.com/office/word/2010/wordprocessingInk" xmlns:wne="http://schemas.microsoft.com/office/word/2006/wordml" xmlns:wps="http://schemas.microsoft.com/office/word/2010/wordprocessingShape" mc:Ignorable="w14 w15 w16se w16cid w16 w16cex w16sdtdh w16du wp14">
   <w:endnote w:type="separator" w:id="-1">
     <w:p>
       <w:pPr>
@@ -8485,7 +8940,7 @@
 </file>
 
 <file path=word/footer1.xml><?xml version="1.0" encoding="utf-8"?>
-<w:ftr xmlns:wpc="http://schemas.microsoft.com/office/word/2010/wordprocessingCanvas" xmlns:cx="http://schemas.microsoft.com/office/drawing/2014/chartex" xmlns:cx1="http://schemas.microsoft.com/office/drawing/2015/9/8/chartex" xmlns:cx2="http://schemas.microsoft.com/office/drawing/2015/10/21/chartex" xmlns:cx3="http://schemas.microsoft.com/office/drawing/2016/5/9/chartex" xmlns:cx4="http://schemas.microsoft.com/office/drawing/2016/5/10/chartex" xmlns:cx5="http://schemas.microsoft.com/office/drawing/2016/5/11/chartex" xmlns:cx6="http://schemas.microsoft.com/office/drawing/2016/5/12/chartex" xmlns:cx7="http://schemas.microsoft.com/office/drawing/2016/5/13/chartex" xmlns:cx8="http://schemas.microsoft.com/office/drawing/2016/5/14/chartex" xmlns:mc="http://schemas.openxmlformats.org/markup-compatibility/2006" xmlns:aink="http://schemas.microsoft.com/office/drawing/2016/ink" xmlns:am3d="http://schemas.microsoft.com/office/drawing/2017/model3d" xmlns:o="urn:schemas-microsoft-com:office:office" xmlns:oel="http://schemas.microsoft.com/office/2019/extlst" xmlns:r="http://schemas.openxmlformats.org/officeDocument/2006/relationships" xmlns:m="http://schemas.openxmlformats.org/officeDocument/2006/math" xmlns:v="urn:schemas-microsoft-com:vml" xmlns:wp14="http://schemas.microsoft.com/office/word/2010/wordprocessingDrawing" xmlns:wp="http://schemas.openxmlformats.org/drawingml/2006/wordprocessingDrawing" xmlns:w10="urn:schemas-microsoft-com:office:word" xmlns:w="http://schemas.openxmlformats.org/wordprocessingml/2006/main" xmlns:w14="http://schemas.microsoft.com/office/word/2010/wordml" xmlns:w15="http://schemas.microsoft.com/office/word/2012/wordml" xmlns:w16cex="http://schemas.microsoft.com/office/word/2018/wordml/cex" xmlns:w16cid="http://schemas.microsoft.com/office/word/2016/wordml/cid" xmlns:w16="http://schemas.microsoft.com/office/word/2018/wordml" xmlns:w16sdtdh="http://schemas.microsoft.com/office/word/2020/wordml/sdtdatahash" xmlns:w16se="http://schemas.microsoft.com/office/word/2015/wordml/symex" xmlns:wpg="http://schemas.microsoft.com/office/word/2010/wordprocessingGroup" xmlns:wpi="http://schemas.microsoft.com/office/word/2010/wordprocessingInk" xmlns:wne="http://schemas.microsoft.com/office/word/2006/wordml" xmlns:wps="http://schemas.microsoft.com/office/word/2010/wordprocessingShape" mc:Ignorable="w14 w15 w16se w16cid w16 w16cex w16sdtdh wp14">
+<w:ftr xmlns:wpc="http://schemas.microsoft.com/office/word/2010/wordprocessingCanvas" xmlns:cx="http://schemas.microsoft.com/office/drawing/2014/chartex" xmlns:cx1="http://schemas.microsoft.com/office/drawing/2015/9/8/chartex" xmlns:cx2="http://schemas.microsoft.com/office/drawing/2015/10/21/chartex" xmlns:cx3="http://schemas.microsoft.com/office/drawing/2016/5/9/chartex" xmlns:cx4="http://schemas.microsoft.com/office/drawing/2016/5/10/chartex" xmlns:cx5="http://schemas.microsoft.com/office/drawing/2016/5/11/chartex" xmlns:cx6="http://schemas.microsoft.com/office/drawing/2016/5/12/chartex" xmlns:cx7="http://schemas.microsoft.com/office/drawing/2016/5/13/chartex" xmlns:cx8="http://schemas.microsoft.com/office/drawing/2016/5/14/chartex" xmlns:mc="http://schemas.openxmlformats.org/markup-compatibility/2006" xmlns:aink="http://schemas.microsoft.com/office/drawing/2016/ink" xmlns:am3d="http://schemas.microsoft.com/office/drawing/2017/model3d" xmlns:o="urn:schemas-microsoft-com:office:office" xmlns:oel="http://schemas.microsoft.com/office/2019/extlst" xmlns:r="http://schemas.openxmlformats.org/officeDocument/2006/relationships" xmlns:m="http://schemas.openxmlformats.org/officeDocument/2006/math" xmlns:v="urn:schemas-microsoft-com:vml" xmlns:wp14="http://schemas.microsoft.com/office/word/2010/wordprocessingDrawing" xmlns:wp="http://schemas.openxmlformats.org/drawingml/2006/wordprocessingDrawing" xmlns:w10="urn:schemas-microsoft-com:office:word" xmlns:w="http://schemas.openxmlformats.org/wordprocessingml/2006/main" xmlns:w14="http://schemas.microsoft.com/office/word/2010/wordml" xmlns:w15="http://schemas.microsoft.com/office/word/2012/wordml" xmlns:w16cex="http://schemas.microsoft.com/office/word/2018/wordml/cex" xmlns:w16cid="http://schemas.microsoft.com/office/word/2016/wordml/cid" xmlns:w16="http://schemas.microsoft.com/office/word/2018/wordml" xmlns:w16du="http://schemas.microsoft.com/office/word/2023/wordml/word16du" xmlns:w16sdtdh="http://schemas.microsoft.com/office/word/2020/wordml/sdtdatahash" xmlns:w16se="http://schemas.microsoft.com/office/word/2015/wordml/symex" xmlns:wpg="http://schemas.microsoft.com/office/word/2010/wordprocessingGroup" xmlns:wpi="http://schemas.microsoft.com/office/word/2010/wordprocessingInk" xmlns:wne="http://schemas.microsoft.com/office/word/2006/wordml" xmlns:wps="http://schemas.microsoft.com/office/word/2010/wordprocessingShape" mc:Ignorable="w14 w15 w16se w16cid w16 w16cex w16sdtdh w16du wp14">
   <w:tbl>
     <w:tblPr>
       <w:tblW w:w="9360" w:type="dxa"/>
@@ -8588,7 +9043,7 @@
 </file>
 
 <file path=word/footnotes.xml><?xml version="1.0" encoding="utf-8"?>
-<w:footnotes xmlns:wpc="http://schemas.microsoft.com/office/word/2010/wordprocessingCanvas" xmlns:cx="http://schemas.microsoft.com/office/drawing/2014/chartex" xmlns:cx1="http://schemas.microsoft.com/office/drawing/2015/9/8/chartex" xmlns:cx2="http://schemas.microsoft.com/office/drawing/2015/10/21/chartex" xmlns:cx3="http://schemas.microsoft.com/office/drawing/2016/5/9/chartex" xmlns:cx4="http://schemas.microsoft.com/office/drawing/2016/5/10/chartex" xmlns:cx5="http://schemas.microsoft.com/office/drawing/2016/5/11/chartex" xmlns:cx6="http://schemas.microsoft.com/office/drawing/2016/5/12/chartex" xmlns:cx7="http://schemas.microsoft.com/office/drawing/2016/5/13/chartex" xmlns:cx8="http://schemas.microsoft.com/office/drawing/2016/5/14/chartex" xmlns:mc="http://schemas.openxmlformats.org/markup-compatibility/2006" xmlns:aink="http://schemas.microsoft.com/office/drawing/2016/ink" xmlns:am3d="http://schemas.microsoft.com/office/drawing/2017/model3d" xmlns:o="urn:schemas-microsoft-com:office:office" xmlns:oel="http://schemas.microsoft.com/office/2019/extlst" xmlns:r="http://schemas.openxmlformats.org/officeDocument/2006/relationships" xmlns:m="http://schemas.openxmlformats.org/officeDocument/2006/math" xmlns:v="urn:schemas-microsoft-com:vml" xmlns:wp14="http://schemas.microsoft.com/office/word/2010/wordprocessingDrawing" xmlns:wp="http://schemas.openxmlformats.org/drawingml/2006/wordprocessingDrawing" xmlns:w10="urn:schemas-microsoft-com:office:word" xmlns:w="http://schemas.openxmlformats.org/wordprocessingml/2006/main" xmlns:w14="http://schemas.microsoft.com/office/word/2010/wordml" xmlns:w15="http://schemas.microsoft.com/office/word/2012/wordml" xmlns:w16cex="http://schemas.microsoft.com/office/word/2018/wordml/cex" xmlns:w16cid="http://schemas.microsoft.com/office/word/2016/wordml/cid" xmlns:w16="http://schemas.microsoft.com/office/word/2018/wordml" xmlns:w16sdtdh="http://schemas.microsoft.com/office/word/2020/wordml/sdtdatahash" xmlns:w16se="http://schemas.microsoft.com/office/word/2015/wordml/symex" xmlns:wpg="http://schemas.microsoft.com/office/word/2010/wordprocessingGroup" xmlns:wpi="http://schemas.microsoft.com/office/word/2010/wordprocessingInk" xmlns:wne="http://schemas.microsoft.com/office/word/2006/wordml" xmlns:wps="http://schemas.microsoft.com/office/word/2010/wordprocessingShape" mc:Ignorable="w14 w15 w16se w16cid w16 w16cex w16sdtdh wp14">
+<w:footnotes xmlns:wpc="http://schemas.microsoft.com/office/word/2010/wordprocessingCanvas" xmlns:cx="http://schemas.microsoft.com/office/drawing/2014/chartex" xmlns:cx1="http://schemas.microsoft.com/office/drawing/2015/9/8/chartex" xmlns:cx2="http://schemas.microsoft.com/office/drawing/2015/10/21/chartex" xmlns:cx3="http://schemas.microsoft.com/office/drawing/2016/5/9/chartex" xmlns:cx4="http://schemas.microsoft.com/office/drawing/2016/5/10/chartex" xmlns:cx5="http://schemas.microsoft.com/office/drawing/2016/5/11/chartex" xmlns:cx6="http://schemas.microsoft.com/office/drawing/2016/5/12/chartex" xmlns:cx7="http://schemas.microsoft.com/office/drawing/2016/5/13/chartex" xmlns:cx8="http://schemas.microsoft.com/office/drawing/2016/5/14/chartex" xmlns:mc="http://schemas.openxmlformats.org/markup-compatibility/2006" xmlns:aink="http://schemas.microsoft.com/office/drawing/2016/ink" xmlns:am3d="http://schemas.microsoft.com/office/drawing/2017/model3d" xmlns:o="urn:schemas-microsoft-com:office:office" xmlns:oel="http://schemas.microsoft.com/office/2019/extlst" xmlns:r="http://schemas.openxmlformats.org/officeDocument/2006/relationships" xmlns:m="http://schemas.openxmlformats.org/officeDocument/2006/math" xmlns:v="urn:schemas-microsoft-com:vml" xmlns:wp14="http://schemas.microsoft.com/office/word/2010/wordprocessingDrawing" xmlns:wp="http://schemas.openxmlformats.org/drawingml/2006/wordprocessingDrawing" xmlns:w10="urn:schemas-microsoft-com:office:word" xmlns:w="http://schemas.openxmlformats.org/wordprocessingml/2006/main" xmlns:w14="http://schemas.microsoft.com/office/word/2010/wordml" xmlns:w15="http://schemas.microsoft.com/office/word/2012/wordml" xmlns:w16cex="http://schemas.microsoft.com/office/word/2018/wordml/cex" xmlns:w16cid="http://schemas.microsoft.com/office/word/2016/wordml/cid" xmlns:w16="http://schemas.microsoft.com/office/word/2018/wordml" xmlns:w16du="http://schemas.microsoft.com/office/word/2023/wordml/word16du" xmlns:w16sdtdh="http://schemas.microsoft.com/office/word/2020/wordml/sdtdatahash" xmlns:w16se="http://schemas.microsoft.com/office/word/2015/wordml/symex" xmlns:wpg="http://schemas.microsoft.com/office/word/2010/wordprocessingGroup" xmlns:wpi="http://schemas.microsoft.com/office/word/2010/wordprocessingInk" xmlns:wne="http://schemas.microsoft.com/office/word/2006/wordml" xmlns:wps="http://schemas.microsoft.com/office/word/2010/wordprocessingShape" mc:Ignorable="w14 w15 w16se w16cid w16 w16cex w16sdtdh w16du wp14">
   <w:footnote w:type="separator" w:id="-1">
     <w:p>
       <w:pPr>
@@ -8672,25 +9127,7 @@
           <w:sz w:val="22"/>
           <w:szCs w:val="22"/>
         </w:rPr>
-        <w:t xml:space="preserve">The name of this number is </w:t>
-      </w:r>
-      <w:proofErr w:type="gramStart"/>
-      <w:r>
-        <w:rPr>
-          <w:rFonts w:ascii="Times New Roman" w:hAnsi="Times New Roman" w:cs="Times New Roman"/>
-          <w:sz w:val="22"/>
-          <w:szCs w:val="22"/>
-        </w:rPr>
-        <w:t>actually a</w:t>
-      </w:r>
-      <w:proofErr w:type="gramEnd"/>
-      <w:r>
-        <w:rPr>
-          <w:rFonts w:ascii="Times New Roman" w:hAnsi="Times New Roman" w:cs="Times New Roman"/>
-          <w:sz w:val="22"/>
-          <w:szCs w:val="22"/>
-        </w:rPr>
-        <w:t xml:space="preserve"> coincidence in this case – while Euler was the first to publish Euler’s method, he was not the discoverer of Euler’s number. In fact, Euler’s number was first derived before Euler was even born! He was, however, the first person to use the letter </w:t>
+        <w:t xml:space="preserve">The name of this number is actually a coincidence in this case – while Euler was the first to publish Euler’s method, he was not the discoverer of Euler’s number. In fact, Euler’s number was first derived before Euler was even born! He was, however, the first person to use the letter </w:t>
       </w:r>
       <m:oMath>
         <m:r>
@@ -8716,7 +9153,7 @@
 </file>
 
 <file path=word/header1.xml><?xml version="1.0" encoding="utf-8"?>
-<w:hdr xmlns:wpc="http://schemas.microsoft.com/office/word/2010/wordprocessingCanvas" xmlns:cx="http://schemas.microsoft.com/office/drawing/2014/chartex" xmlns:cx1="http://schemas.microsoft.com/office/drawing/2015/9/8/chartex" xmlns:cx2="http://schemas.microsoft.com/office/drawing/2015/10/21/chartex" xmlns:cx3="http://schemas.microsoft.com/office/drawing/2016/5/9/chartex" xmlns:cx4="http://schemas.microsoft.com/office/drawing/2016/5/10/chartex" xmlns:cx5="http://schemas.microsoft.com/office/drawing/2016/5/11/chartex" xmlns:cx6="http://schemas.microsoft.com/office/drawing/2016/5/12/chartex" xmlns:cx7="http://schemas.microsoft.com/office/drawing/2016/5/13/chartex" xmlns:cx8="http://schemas.microsoft.com/office/drawing/2016/5/14/chartex" xmlns:mc="http://schemas.openxmlformats.org/markup-compatibility/2006" xmlns:aink="http://schemas.microsoft.com/office/drawing/2016/ink" xmlns:am3d="http://schemas.microsoft.com/office/drawing/2017/model3d" xmlns:o="urn:schemas-microsoft-com:office:office" xmlns:oel="http://schemas.microsoft.com/office/2019/extlst" xmlns:r="http://schemas.openxmlformats.org/officeDocument/2006/relationships" xmlns:m="http://schemas.openxmlformats.org/officeDocument/2006/math" xmlns:v="urn:schemas-microsoft-com:vml" xmlns:wp14="http://schemas.microsoft.com/office/word/2010/wordprocessingDrawing" xmlns:wp="http://schemas.openxmlformats.org/drawingml/2006/wordprocessingDrawing" xmlns:w10="urn:schemas-microsoft-com:office:word" xmlns:w="http://schemas.openxmlformats.org/wordprocessingml/2006/main" xmlns:w14="http://schemas.microsoft.com/office/word/2010/wordml" xmlns:w15="http://schemas.microsoft.com/office/word/2012/wordml" xmlns:w16cex="http://schemas.microsoft.com/office/word/2018/wordml/cex" xmlns:w16cid="http://schemas.microsoft.com/office/word/2016/wordml/cid" xmlns:w16="http://schemas.microsoft.com/office/word/2018/wordml" xmlns:w16sdtdh="http://schemas.microsoft.com/office/word/2020/wordml/sdtdatahash" xmlns:w16se="http://schemas.microsoft.com/office/word/2015/wordml/symex" xmlns:wpg="http://schemas.microsoft.com/office/word/2010/wordprocessingGroup" xmlns:wpi="http://schemas.microsoft.com/office/word/2010/wordprocessingInk" xmlns:wne="http://schemas.microsoft.com/office/word/2006/wordml" xmlns:wps="http://schemas.microsoft.com/office/word/2010/wordprocessingShape" mc:Ignorable="w14 w15 w16se w16cid w16 w16cex w16sdtdh wp14">
+<w:hdr xmlns:wpc="http://schemas.microsoft.com/office/word/2010/wordprocessingCanvas" xmlns:cx="http://schemas.microsoft.com/office/drawing/2014/chartex" xmlns:cx1="http://schemas.microsoft.com/office/drawing/2015/9/8/chartex" xmlns:cx2="http://schemas.microsoft.com/office/drawing/2015/10/21/chartex" xmlns:cx3="http://schemas.microsoft.com/office/drawing/2016/5/9/chartex" xmlns:cx4="http://schemas.microsoft.com/office/drawing/2016/5/10/chartex" xmlns:cx5="http://schemas.microsoft.com/office/drawing/2016/5/11/chartex" xmlns:cx6="http://schemas.microsoft.com/office/drawing/2016/5/12/chartex" xmlns:cx7="http://schemas.microsoft.com/office/drawing/2016/5/13/chartex" xmlns:cx8="http://schemas.microsoft.com/office/drawing/2016/5/14/chartex" xmlns:mc="http://schemas.openxmlformats.org/markup-compatibility/2006" xmlns:aink="http://schemas.microsoft.com/office/drawing/2016/ink" xmlns:am3d="http://schemas.microsoft.com/office/drawing/2017/model3d" xmlns:o="urn:schemas-microsoft-com:office:office" xmlns:oel="http://schemas.microsoft.com/office/2019/extlst" xmlns:r="http://schemas.openxmlformats.org/officeDocument/2006/relationships" xmlns:m="http://schemas.openxmlformats.org/officeDocument/2006/math" xmlns:v="urn:schemas-microsoft-com:vml" xmlns:wp14="http://schemas.microsoft.com/office/word/2010/wordprocessingDrawing" xmlns:wp="http://schemas.openxmlformats.org/drawingml/2006/wordprocessingDrawing" xmlns:w10="urn:schemas-microsoft-com:office:word" xmlns:w="http://schemas.openxmlformats.org/wordprocessingml/2006/main" xmlns:w14="http://schemas.microsoft.com/office/word/2010/wordml" xmlns:w15="http://schemas.microsoft.com/office/word/2012/wordml" xmlns:w16cex="http://schemas.microsoft.com/office/word/2018/wordml/cex" xmlns:w16cid="http://schemas.microsoft.com/office/word/2016/wordml/cid" xmlns:w16="http://schemas.microsoft.com/office/word/2018/wordml" xmlns:w16du="http://schemas.microsoft.com/office/word/2023/wordml/word16du" xmlns:w16sdtdh="http://schemas.microsoft.com/office/word/2020/wordml/sdtdatahash" xmlns:w16se="http://schemas.microsoft.com/office/word/2015/wordml/symex" xmlns:wpg="http://schemas.microsoft.com/office/word/2010/wordprocessingGroup" xmlns:wpi="http://schemas.microsoft.com/office/word/2010/wordprocessingInk" xmlns:wne="http://schemas.microsoft.com/office/word/2006/wordml" xmlns:wps="http://schemas.microsoft.com/office/word/2010/wordprocessingShape" mc:Ignorable="w14 w15 w16se w16cid w16 w16cex w16sdtdh w16du wp14">
   <w:tbl>
     <w:tblPr>
       <w:tblW w:w="9360" w:type="dxa"/>
@@ -8789,7 +9226,7 @@
 </file>
 
 <file path=word/numbering.xml><?xml version="1.0" encoding="utf-8"?>
-<w:numbering xmlns:wpc="http://schemas.microsoft.com/office/word/2010/wordprocessingCanvas" xmlns:cx="http://schemas.microsoft.com/office/drawing/2014/chartex" xmlns:cx1="http://schemas.microsoft.com/office/drawing/2015/9/8/chartex" xmlns:cx2="http://schemas.microsoft.com/office/drawing/2015/10/21/chartex" xmlns:cx3="http://schemas.microsoft.com/office/drawing/2016/5/9/chartex" xmlns:cx4="http://schemas.microsoft.com/office/drawing/2016/5/10/chartex" xmlns:cx5="http://schemas.microsoft.com/office/drawing/2016/5/11/chartex" xmlns:cx6="http://schemas.microsoft.com/office/drawing/2016/5/12/chartex" xmlns:cx7="http://schemas.microsoft.com/office/drawing/2016/5/13/chartex" xmlns:cx8="http://schemas.microsoft.com/office/drawing/2016/5/14/chartex" xmlns:mc="http://schemas.openxmlformats.org/markup-compatibility/2006" xmlns:aink="http://schemas.microsoft.com/office/drawing/2016/ink" xmlns:am3d="http://schemas.microsoft.com/office/drawing/2017/model3d" xmlns:o="urn:schemas-microsoft-com:office:office" xmlns:oel="http://schemas.microsoft.com/office/2019/extlst" xmlns:r="http://schemas.openxmlformats.org/officeDocument/2006/relationships" xmlns:m="http://schemas.openxmlformats.org/officeDocument/2006/math" xmlns:v="urn:schemas-microsoft-com:vml" xmlns:wp14="http://schemas.microsoft.com/office/word/2010/wordprocessingDrawing" xmlns:wp="http://schemas.openxmlformats.org/drawingml/2006/wordprocessingDrawing" xmlns:w10="urn:schemas-microsoft-com:office:word" xmlns:w="http://schemas.openxmlformats.org/wordprocessingml/2006/main" xmlns:w14="http://schemas.microsoft.com/office/word/2010/wordml" xmlns:w15="http://schemas.microsoft.com/office/word/2012/wordml" xmlns:w16cex="http://schemas.microsoft.com/office/word/2018/wordml/cex" xmlns:w16cid="http://schemas.microsoft.com/office/word/2016/wordml/cid" xmlns:w16="http://schemas.microsoft.com/office/word/2018/wordml" xmlns:w16sdtdh="http://schemas.microsoft.com/office/word/2020/wordml/sdtdatahash" xmlns:w16se="http://schemas.microsoft.com/office/word/2015/wordml/symex" xmlns:wpg="http://schemas.microsoft.com/office/word/2010/wordprocessingGroup" xmlns:wpi="http://schemas.microsoft.com/office/word/2010/wordprocessingInk" xmlns:wne="http://schemas.microsoft.com/office/word/2006/wordml" xmlns:wps="http://schemas.microsoft.com/office/word/2010/wordprocessingShape" mc:Ignorable="w14 w15 w16se w16cid w16 w16cex w16sdtdh wp14">
+<w:numbering xmlns:wpc="http://schemas.microsoft.com/office/word/2010/wordprocessingCanvas" xmlns:cx="http://schemas.microsoft.com/office/drawing/2014/chartex" xmlns:cx1="http://schemas.microsoft.com/office/drawing/2015/9/8/chartex" xmlns:cx2="http://schemas.microsoft.com/office/drawing/2015/10/21/chartex" xmlns:cx3="http://schemas.microsoft.com/office/drawing/2016/5/9/chartex" xmlns:cx4="http://schemas.microsoft.com/office/drawing/2016/5/10/chartex" xmlns:cx5="http://schemas.microsoft.com/office/drawing/2016/5/11/chartex" xmlns:cx6="http://schemas.microsoft.com/office/drawing/2016/5/12/chartex" xmlns:cx7="http://schemas.microsoft.com/office/drawing/2016/5/13/chartex" xmlns:cx8="http://schemas.microsoft.com/office/drawing/2016/5/14/chartex" xmlns:mc="http://schemas.openxmlformats.org/markup-compatibility/2006" xmlns:aink="http://schemas.microsoft.com/office/drawing/2016/ink" xmlns:am3d="http://schemas.microsoft.com/office/drawing/2017/model3d" xmlns:o="urn:schemas-microsoft-com:office:office" xmlns:oel="http://schemas.microsoft.com/office/2019/extlst" xmlns:r="http://schemas.openxmlformats.org/officeDocument/2006/relationships" xmlns:m="http://schemas.openxmlformats.org/officeDocument/2006/math" xmlns:v="urn:schemas-microsoft-com:vml" xmlns:wp14="http://schemas.microsoft.com/office/word/2010/wordprocessingDrawing" xmlns:wp="http://schemas.openxmlformats.org/drawingml/2006/wordprocessingDrawing" xmlns:w10="urn:schemas-microsoft-com:office:word" xmlns:w="http://schemas.openxmlformats.org/wordprocessingml/2006/main" xmlns:w14="http://schemas.microsoft.com/office/word/2010/wordml" xmlns:w15="http://schemas.microsoft.com/office/word/2012/wordml" xmlns:w16cex="http://schemas.microsoft.com/office/word/2018/wordml/cex" xmlns:w16cid="http://schemas.microsoft.com/office/word/2016/wordml/cid" xmlns:w16="http://schemas.microsoft.com/office/word/2018/wordml" xmlns:w16du="http://schemas.microsoft.com/office/word/2023/wordml/word16du" xmlns:w16sdtdh="http://schemas.microsoft.com/office/word/2020/wordml/sdtdatahash" xmlns:w16se="http://schemas.microsoft.com/office/word/2015/wordml/symex" xmlns:wpg="http://schemas.microsoft.com/office/word/2010/wordprocessingGroup" xmlns:wpi="http://schemas.microsoft.com/office/word/2010/wordprocessingInk" xmlns:wne="http://schemas.microsoft.com/office/word/2006/wordml" xmlns:wps="http://schemas.microsoft.com/office/word/2010/wordprocessingShape" mc:Ignorable="w14 w15 w16se w16cid w16 w16cex w16sdtdh w16du wp14">
   <w:abstractNum w:abstractNumId="0" w15:restartNumberingAfterBreak="0">
     <w:nsid w:val="02EB14FD"/>
     <w:multiLevelType w:val="multilevel"/>
@@ -11986,7 +12423,7 @@
 </file>
 
 <file path=word/styles.xml><?xml version="1.0" encoding="utf-8"?>
-<w:styles xmlns:mc="http://schemas.openxmlformats.org/markup-compatibility/2006" xmlns:r="http://schemas.openxmlformats.org/officeDocument/2006/relationships" xmlns:w="http://schemas.openxmlformats.org/wordprocessingml/2006/main" xmlns:w14="http://schemas.microsoft.com/office/word/2010/wordml" xmlns:w15="http://schemas.microsoft.com/office/word/2012/wordml" xmlns:w16cex="http://schemas.microsoft.com/office/word/2018/wordml/cex" xmlns:w16cid="http://schemas.microsoft.com/office/word/2016/wordml/cid" xmlns:w16="http://schemas.microsoft.com/office/word/2018/wordml" xmlns:w16sdtdh="http://schemas.microsoft.com/office/word/2020/wordml/sdtdatahash" xmlns:w16se="http://schemas.microsoft.com/office/word/2015/wordml/symex" mc:Ignorable="w14 w15 w16se w16cid w16 w16cex w16sdtdh">
+<w:styles xmlns:mc="http://schemas.openxmlformats.org/markup-compatibility/2006" xmlns:r="http://schemas.openxmlformats.org/officeDocument/2006/relationships" xmlns:w="http://schemas.openxmlformats.org/wordprocessingml/2006/main" xmlns:w14="http://schemas.microsoft.com/office/word/2010/wordml" xmlns:w15="http://schemas.microsoft.com/office/word/2012/wordml" xmlns:w16cex="http://schemas.microsoft.com/office/word/2018/wordml/cex" xmlns:w16cid="http://schemas.microsoft.com/office/word/2016/wordml/cid" xmlns:w16="http://schemas.microsoft.com/office/word/2018/wordml" xmlns:w16du="http://schemas.microsoft.com/office/word/2023/wordml/word16du" xmlns:w16sdtdh="http://schemas.microsoft.com/office/word/2020/wordml/sdtdatahash" xmlns:w16se="http://schemas.microsoft.com/office/word/2015/wordml/symex" mc:Ignorable="w14 w15 w16se w16cid w16 w16cex w16sdtdh w16du">
   <w:docDefaults>
     <w:rPrDefault>
       <w:rPr>

</xml_diff>